<commit_message>
Fished coding the JavaScript blockchain for Blockchain Tutorial 2, still need to complete the tutorial .doc file.
</commit_message>
<xml_diff>
--- a/Tutorial Documents/TCS — Blockchain Tutorial 2.docx
+++ b/Tutorial Documents/TCS — Blockchain Tutorial 2.docx
@@ -8,15 +8,7 @@
         <w:jc w:val="left"/>
       </w:pPr>
       <w:r>
-        <w:t xml:space="preserve">TCS — </w:t>
-      </w:r>
-      <w:proofErr w:type="spellStart"/>
-      <w:r>
-        <w:t>Blockchain</w:t>
-      </w:r>
-      <w:proofErr w:type="spellEnd"/>
-      <w:r>
-        <w:t xml:space="preserve"> Tutorial </w:t>
+        <w:t xml:space="preserve">TCS — Blockchain Tutorial </w:t>
       </w:r>
       <w:r>
         <w:t>2</w:t>
@@ -28,53 +20,21 @@
         <w:jc w:val="left"/>
       </w:pPr>
       <w:r>
-        <w:t xml:space="preserve">Explore </w:t>
-      </w:r>
-      <w:proofErr w:type="spellStart"/>
-      <w:r>
-        <w:t>Blockchain</w:t>
-      </w:r>
-      <w:proofErr w:type="spellEnd"/>
-      <w:r>
-        <w:t xml:space="preserve"> with a Simple JavaScript Example</w:t>
-      </w:r>
-    </w:p>
-    <w:p>
-      <w:pPr>
-        <w:jc w:val="left"/>
-      </w:pPr>
-      <w:r>
-        <w:t xml:space="preserve">To reinforce your understanding of the role of </w:t>
-      </w:r>
-      <w:proofErr w:type="spellStart"/>
-      <w:r>
-        <w:t>blockchain</w:t>
-      </w:r>
-      <w:proofErr w:type="spellEnd"/>
-      <w:r>
-        <w:t xml:space="preserve"> we illustrate the main concepts by building a simple </w:t>
-      </w:r>
-      <w:proofErr w:type="spellStart"/>
-      <w:r>
-        <w:t>blockchain</w:t>
-      </w:r>
-      <w:proofErr w:type="spellEnd"/>
-      <w:r>
-        <w:t xml:space="preserve"> using JavaScript</w:t>
+        <w:t>Explore Blockchain with a Simple JavaScript Example</w:t>
+      </w:r>
+    </w:p>
+    <w:p>
+      <w:pPr>
+        <w:jc w:val="left"/>
+      </w:pPr>
+      <w:r>
+        <w:t>To reinforce your understanding of the role of blockchain we illustrate the main concepts by building a simple blockchain using JavaScript</w:t>
       </w:r>
       <w:r>
         <w:t>.  Thi</w:t>
       </w:r>
       <w:r>
-        <w:t xml:space="preserve">s tutorial is adapted from a YouTube video that very nicely illustrates how the </w:t>
-      </w:r>
-      <w:proofErr w:type="spellStart"/>
-      <w:r>
-        <w:t>blockchain</w:t>
-      </w:r>
-      <w:proofErr w:type="spellEnd"/>
-      <w:r>
-        <w:t xml:space="preserve"> works</w:t>
+        <w:t>s tutorial is adapted from a YouTube video that very nicely illustrates how the blockchain works</w:t>
       </w:r>
       <w:r>
         <w:t>:</w:t>
@@ -102,33 +62,7 @@
           <w:rPr>
             <w:rStyle w:val="Hyperlink"/>
           </w:rPr>
-          <w:t xml:space="preserve">Create a </w:t>
-        </w:r>
-        <w:proofErr w:type="spellStart"/>
-        <w:r>
-          <w:rPr>
-            <w:rStyle w:val="Hyperlink"/>
-          </w:rPr>
-          <w:t>Blockc</w:t>
-        </w:r>
-        <w:r>
-          <w:rPr>
-            <w:rStyle w:val="Hyperlink"/>
-          </w:rPr>
-          <w:t>h</w:t>
-        </w:r>
-        <w:r>
-          <w:rPr>
-            <w:rStyle w:val="Hyperlink"/>
-          </w:rPr>
-          <w:t>ain</w:t>
-        </w:r>
-        <w:proofErr w:type="spellEnd"/>
-        <w:r>
-          <w:rPr>
-            <w:rStyle w:val="Hyperlink"/>
-          </w:rPr>
-          <w:t xml:space="preserve"> in JavaScript</w:t>
+          <w:t>Create a Blockchain in JavaScript</w:t>
         </w:r>
       </w:hyperlink>
     </w:p>
@@ -169,25 +103,7 @@
           <w:color w:val="000000" w:themeColor="text1"/>
           <w:u w:val="none"/>
         </w:rPr>
-        <w:t xml:space="preserve">part of the tutorial implements a very basic </w:t>
-      </w:r>
-      <w:proofErr w:type="spellStart"/>
-      <w:r>
-        <w:rPr>
-          <w:rStyle w:val="Hyperlink"/>
-          <w:color w:val="000000" w:themeColor="text1"/>
-          <w:u w:val="none"/>
-        </w:rPr>
-        <w:t>blockchain</w:t>
-      </w:r>
-      <w:proofErr w:type="spellEnd"/>
-      <w:r>
-        <w:rPr>
-          <w:rStyle w:val="Hyperlink"/>
-          <w:color w:val="000000" w:themeColor="text1"/>
-          <w:u w:val="none"/>
-        </w:rPr>
-        <w:t xml:space="preserve"> structure in JavaScript, which in no way could be regarded as usable, it merely illustrates concepts.</w:t>
+        <w:t>part of the tutorial implements a very basic blockchain structure in JavaScript, which in no way could be regarded as usable, it merely illustrates concepts.</w:t>
       </w:r>
     </w:p>
     <w:p>
@@ -287,25 +203,7 @@
           <w:color w:val="000000" w:themeColor="text1"/>
           <w:u w:val="none"/>
         </w:rPr>
-        <w:t xml:space="preserve"> your JavaScript </w:t>
-      </w:r>
-      <w:proofErr w:type="spellStart"/>
-      <w:r>
-        <w:rPr>
-          <w:rStyle w:val="Hyperlink"/>
-          <w:color w:val="000000" w:themeColor="text1"/>
-          <w:u w:val="none"/>
-        </w:rPr>
-        <w:t>blockchain</w:t>
-      </w:r>
-      <w:proofErr w:type="spellEnd"/>
-      <w:r>
-        <w:rPr>
-          <w:rStyle w:val="Hyperlink"/>
-          <w:color w:val="000000" w:themeColor="text1"/>
-          <w:u w:val="none"/>
-        </w:rPr>
-        <w:t xml:space="preserve"> </w:t>
+        <w:t xml:space="preserve"> your JavaScript blockchain </w:t>
       </w:r>
       <w:r>
         <w:rPr>
@@ -327,15 +225,7 @@
         <w:jc w:val="left"/>
       </w:pPr>
       <w:r>
-        <w:t xml:space="preserve">This part of the tutorial is optional exercise asking you to convert the JavaScript </w:t>
-      </w:r>
-      <w:proofErr w:type="spellStart"/>
-      <w:r>
-        <w:t>blockchain</w:t>
-      </w:r>
-      <w:proofErr w:type="spellEnd"/>
-      <w:r>
-        <w:t xml:space="preserve"> to utilise the </w:t>
+        <w:t xml:space="preserve">This part of the tutorial is optional exercise asking you to convert the JavaScript blockchain to utilise the </w:t>
       </w:r>
       <w:proofErr w:type="spellStart"/>
       <w:r>
@@ -415,15 +305,7 @@
         <w:t>nvoke the new controller methods</w:t>
       </w:r>
       <w:r>
-        <w:t xml:space="preserve"> to append validated blocks to the new </w:t>
-      </w:r>
-      <w:proofErr w:type="spellStart"/>
-      <w:r>
-        <w:t>blockchain</w:t>
-      </w:r>
-      <w:proofErr w:type="spellEnd"/>
-      <w:r>
-        <w:t xml:space="preserve"> (based on SQLite)</w:t>
+        <w:t xml:space="preserve"> to append validated blocks to the new blockchain (based on SQLite)</w:t>
       </w:r>
     </w:p>
     <w:p>
@@ -745,21 +627,13 @@
         <w:rPr>
           <w:color w:val="000000" w:themeColor="text1"/>
         </w:rPr>
-        <w:t xml:space="preserve">if you want to </w:t>
-      </w:r>
-      <w:proofErr w:type="spellStart"/>
-      <w:r>
-        <w:rPr>
-          <w:color w:val="000000" w:themeColor="text1"/>
-        </w:rPr>
-        <w:t>examone</w:t>
-      </w:r>
-      <w:proofErr w:type="spellEnd"/>
-      <w:r>
-        <w:rPr>
-          <w:color w:val="000000" w:themeColor="text1"/>
-        </w:rPr>
-        <w:t xml:space="preserve"> any particular bitcoin tr</w:t>
+        <w:t>if you want to exami</w:t>
+      </w:r>
+      <w:r>
+        <w:rPr>
+          <w:color w:val="000000" w:themeColor="text1"/>
+        </w:rPr>
+        <w:t>ne any particular bitcoin tr</w:t>
       </w:r>
       <w:r>
         <w:rPr>
@@ -1008,21 +882,7 @@
         <w:rPr>
           <w:color w:val="000000" w:themeColor="text1"/>
         </w:rPr>
-        <w:t xml:space="preserve">Further, the technology behind </w:t>
-      </w:r>
-      <w:proofErr w:type="spellStart"/>
-      <w:r>
-        <w:rPr>
-          <w:color w:val="000000" w:themeColor="text1"/>
-        </w:rPr>
-        <w:t>blockchain</w:t>
-      </w:r>
-      <w:proofErr w:type="spellEnd"/>
-      <w:r>
-        <w:rPr>
-          <w:color w:val="000000" w:themeColor="text1"/>
-        </w:rPr>
-        <w:t xml:space="preserve"> uses advanced cryptography protocols, peer to peer networks, and many other technological solutions.  </w:t>
+        <w:t xml:space="preserve">Further, the technology behind blockchain uses advanced cryptography protocols, peer to peer networks, and many other technological solutions.  </w:t>
       </w:r>
       <w:r>
         <w:rPr>
@@ -1046,35 +906,7 @@
         <w:rPr>
           <w:color w:val="000000" w:themeColor="text1"/>
         </w:rPr>
-        <w:t xml:space="preserve"> would develop a complete new </w:t>
-      </w:r>
-      <w:proofErr w:type="spellStart"/>
-      <w:r>
-        <w:rPr>
-          <w:color w:val="000000" w:themeColor="text1"/>
-        </w:rPr>
-        <w:t>blockchain</w:t>
-      </w:r>
-      <w:proofErr w:type="spellEnd"/>
-      <w:r>
-        <w:rPr>
-          <w:color w:val="000000" w:themeColor="text1"/>
-        </w:rPr>
-        <w:t xml:space="preserve"> technology each time we need a </w:t>
-      </w:r>
-      <w:proofErr w:type="spellStart"/>
-      <w:r>
-        <w:rPr>
-          <w:color w:val="000000" w:themeColor="text1"/>
-        </w:rPr>
-        <w:t>blockchain</w:t>
-      </w:r>
-      <w:proofErr w:type="spellEnd"/>
-      <w:r>
-        <w:rPr>
-          <w:color w:val="000000" w:themeColor="text1"/>
-        </w:rPr>
-        <w:t xml:space="preserve"> for a new project.  Instead </w:t>
+        <w:t xml:space="preserve"> would develop a complete new blockchain technology each time we need a blockchain for a new project.  Instead </w:t>
       </w:r>
       <w:r>
         <w:rPr>
@@ -1086,21 +918,7 @@
         <w:rPr>
           <w:color w:val="000000" w:themeColor="text1"/>
         </w:rPr>
-        <w:t xml:space="preserve"> most likely build upon existing open source </w:t>
-      </w:r>
-      <w:proofErr w:type="spellStart"/>
-      <w:r>
-        <w:rPr>
-          <w:color w:val="000000" w:themeColor="text1"/>
-        </w:rPr>
-        <w:t>blockchain</w:t>
-      </w:r>
-      <w:proofErr w:type="spellEnd"/>
-      <w:r>
-        <w:rPr>
-          <w:color w:val="000000" w:themeColor="text1"/>
-        </w:rPr>
-        <w:t xml:space="preserve"> technologies such as </w:t>
+        <w:t xml:space="preserve"> most likely build upon existing open source blockchain technologies such as </w:t>
       </w:r>
       <w:hyperlink r:id="rId14" w:history="1">
         <w:proofErr w:type="spellStart"/>
@@ -1138,49 +956,21 @@
         <w:rPr>
           <w:color w:val="000000" w:themeColor="text1"/>
         </w:rPr>
-        <w:t xml:space="preserve"> Or, in terms of the research on visualising </w:t>
-      </w:r>
-      <w:proofErr w:type="spellStart"/>
-      <w:r>
-        <w:rPr>
-          <w:color w:val="000000" w:themeColor="text1"/>
-        </w:rPr>
-        <w:t>blockchain</w:t>
-      </w:r>
-      <w:proofErr w:type="spellEnd"/>
-      <w:r>
-        <w:rPr>
-          <w:color w:val="000000" w:themeColor="text1"/>
-        </w:rPr>
-        <w:t xml:space="preserve"> currency transactions outlined in the presentation we would use published API endpoints to develop our application.</w:t>
-      </w:r>
-    </w:p>
-    <w:p>
-      <w:pPr>
-        <w:jc w:val="left"/>
-        <w:rPr>
-          <w:color w:val="000000" w:themeColor="text1"/>
-        </w:rPr>
-      </w:pPr>
-      <w:r>
-        <w:rPr>
-          <w:color w:val="000000" w:themeColor="text1"/>
-        </w:rPr>
-        <w:t xml:space="preserve">If you want some quick background reading on </w:t>
-      </w:r>
-      <w:proofErr w:type="spellStart"/>
-      <w:r>
-        <w:rPr>
-          <w:color w:val="000000" w:themeColor="text1"/>
-        </w:rPr>
-        <w:t>blockchain</w:t>
-      </w:r>
-      <w:proofErr w:type="spellEnd"/>
-      <w:r>
-        <w:rPr>
-          <w:color w:val="000000" w:themeColor="text1"/>
-        </w:rPr>
-        <w:t xml:space="preserve">, here is a three-part series from </w:t>
+        <w:t xml:space="preserve"> Or, in terms of the research on visualising blockchain currency transactions outlined in the presentation we would use published API endpoints to develop our application.</w:t>
+      </w:r>
+    </w:p>
+    <w:p>
+      <w:pPr>
+        <w:jc w:val="left"/>
+        <w:rPr>
+          <w:color w:val="000000" w:themeColor="text1"/>
+        </w:rPr>
+      </w:pPr>
+      <w:r>
+        <w:rPr>
+          <w:color w:val="000000" w:themeColor="text1"/>
+        </w:rPr>
+        <w:t xml:space="preserve">If you want some quick background reading on blockchain, here is a three-part series from </w:t>
       </w:r>
       <w:proofErr w:type="spellStart"/>
       <w:r>
@@ -1214,27 +1004,13 @@
           <w:rPr>
             <w:rStyle w:val="Hyperlink"/>
           </w:rPr>
-          <w:t xml:space="preserve">The </w:t>
-        </w:r>
-        <w:proofErr w:type="spellStart"/>
-        <w:r>
-          <w:rPr>
-            <w:rStyle w:val="Hyperlink"/>
-          </w:rPr>
-          <w:t>Blockcha</w:t>
+          <w:t>The Blockcha</w:t>
         </w:r>
         <w:r>
           <w:rPr>
             <w:rStyle w:val="Hyperlink"/>
           </w:rPr>
-          <w:t>in</w:t>
-        </w:r>
-        <w:proofErr w:type="spellEnd"/>
-        <w:r>
-          <w:rPr>
-            <w:rStyle w:val="Hyperlink"/>
-          </w:rPr>
-          <w:t xml:space="preserve"> Explained</w:t>
+          <w:t>in Explained</w:t>
         </w:r>
         <w:r>
           <w:rPr>
@@ -1260,21 +1036,7 @@
         <w:rPr>
           <w:rStyle w:val="Hyperlink"/>
         </w:rPr>
-        <w:t xml:space="preserve">The </w:t>
-      </w:r>
-      <w:proofErr w:type="spellStart"/>
-      <w:r>
-        <w:rPr>
-          <w:rStyle w:val="Hyperlink"/>
-        </w:rPr>
-        <w:t>Blockchain</w:t>
-      </w:r>
-      <w:proofErr w:type="spellEnd"/>
-      <w:r>
-        <w:rPr>
-          <w:rStyle w:val="Hyperlink"/>
-        </w:rPr>
-        <w:t xml:space="preserve"> Explained to Web Developers, Part 2: In Practice</w:t>
+        <w:t>The Blockchain Explained to Web Developers, Part 2: In Practice</w:t>
       </w:r>
     </w:p>
     <w:p>
@@ -1294,21 +1056,7 @@
         <w:rPr>
           <w:rStyle w:val="Hyperlink"/>
         </w:rPr>
-        <w:t xml:space="preserve">The </w:t>
-      </w:r>
-      <w:proofErr w:type="spellStart"/>
-      <w:r>
-        <w:rPr>
-          <w:rStyle w:val="Hyperlink"/>
-        </w:rPr>
-        <w:t>Blockchain</w:t>
-      </w:r>
-      <w:proofErr w:type="spellEnd"/>
-      <w:r>
-        <w:rPr>
-          <w:rStyle w:val="Hyperlink"/>
-        </w:rPr>
-        <w:t xml:space="preserve"> Explained to Web Developers, Part 3: The Truth</w:t>
+        <w:t>The Blockchain Explained to Web Developers, Part 3: The Truth</w:t>
       </w:r>
     </w:p>
     <w:p>
@@ -1339,15 +1087,7 @@
       </w:pPr>
       <w:r>
         <w:lastRenderedPageBreak/>
-        <w:t xml:space="preserve">Part 1 — Create a </w:t>
-      </w:r>
-      <w:proofErr w:type="spellStart"/>
-      <w:r>
-        <w:t>Blockchain</w:t>
-      </w:r>
-      <w:proofErr w:type="spellEnd"/>
-      <w:r>
-        <w:t xml:space="preserve"> in JavaScript</w:t>
+        <w:t>Part 1 — Create a Blockchain in JavaScript</w:t>
       </w:r>
     </w:p>
     <w:p>
@@ -1358,23 +1098,7 @@
         <w:t>Our</w:t>
       </w:r>
       <w:r>
-        <w:t xml:space="preserve"> initial presentation gave you a feel for what a </w:t>
-      </w:r>
-      <w:proofErr w:type="spellStart"/>
-      <w:r>
-        <w:t>blockchain</w:t>
-      </w:r>
-      <w:proofErr w:type="spellEnd"/>
-      <w:r>
-        <w:t xml:space="preserve"> is, how it is structured, how it works. Part 1 of this </w:t>
-      </w:r>
-      <w:proofErr w:type="spellStart"/>
-      <w:r>
-        <w:t>Blockchain</w:t>
-      </w:r>
-      <w:proofErr w:type="spellEnd"/>
-      <w:r>
-        <w:t xml:space="preserve"> Tutorial 2 is based on the </w:t>
+        <w:t xml:space="preserve"> initial presentation gave you a feel for what a blockchain is, how it is structured, how it works. Part 1 of this Blockchain Tutorial 2 is based on the </w:t>
       </w:r>
       <w:hyperlink r:id="rId17" w:history="1">
         <w:r>
@@ -1397,122 +1121,82 @@
         <w:t>some</w:t>
       </w:r>
       <w:r>
-        <w:t xml:space="preserve"> important </w:t>
+        <w:t xml:space="preserve"> important blockchain concepts, while also allowing you to reinforce these concepts through code experimentation.</w:t>
+      </w:r>
+    </w:p>
+    <w:p>
+      <w:pPr>
+        <w:jc w:val="left"/>
+      </w:pPr>
+      <w:r>
+        <w:t>However, we should be aware that several underlying concepts are missing</w:t>
+      </w:r>
+      <w:r>
+        <w:t>.</w:t>
+      </w:r>
+      <w:r>
+        <w:t xml:space="preserve"> </w:t>
+      </w:r>
+      <w:r>
+        <w:t>So,</w:t>
+      </w:r>
+      <w:r>
+        <w:t xml:space="preserve"> this blockchain would not work very well in practice. </w:t>
+      </w:r>
+    </w:p>
+    <w:p>
+      <w:pPr>
+        <w:jc w:val="left"/>
+      </w:pPr>
+      <w:r>
+        <w:t>In this</w:t>
+      </w:r>
+      <w:r>
+        <w:t xml:space="preserve"> Blockchain Tutorial 2, </w:t>
+      </w:r>
+      <w:r>
+        <w:t xml:space="preserve">Part </w:t>
+      </w:r>
+      <w:r>
+        <w:t>1</w:t>
+      </w:r>
+      <w:r>
+        <w:t xml:space="preserve">, we </w:t>
+      </w:r>
+      <w:r>
+        <w:t xml:space="preserve">will call </w:t>
+      </w:r>
+      <w:r>
+        <w:t>our</w:t>
+      </w:r>
+      <w:r>
+        <w:t xml:space="preserve"> blockchain '</w:t>
       </w:r>
       <w:proofErr w:type="spellStart"/>
       <w:r>
-        <w:t>blockchain</w:t>
+        <w:t>myBitcoin</w:t>
       </w:r>
       <w:proofErr w:type="spellEnd"/>
       <w:r>
-        <w:t xml:space="preserve"> concepts, while also allowing you to reinforce these concepts through code experimentation.</w:t>
-      </w:r>
-    </w:p>
-    <w:p>
-      <w:pPr>
-        <w:jc w:val="left"/>
-      </w:pPr>
-      <w:r>
-        <w:t>However, we should be aware that several underlying concepts are missing</w:t>
-      </w:r>
-      <w:r>
-        <w:t>.</w:t>
+        <w:t xml:space="preserve">' and we will use OOP </w:t>
+      </w:r>
+      <w:r>
+        <w:t xml:space="preserve">(Object Oriented programming) </w:t>
+      </w:r>
+      <w:r>
+        <w:t>for JavaScript.</w:t>
       </w:r>
       <w:r>
         <w:t xml:space="preserve"> </w:t>
       </w:r>
       <w:r>
-        <w:t>So,</w:t>
-      </w:r>
-      <w:r>
-        <w:t xml:space="preserve"> this </w:t>
-      </w:r>
-      <w:proofErr w:type="spellStart"/>
-      <w:r>
-        <w:t>blockchain</w:t>
-      </w:r>
-      <w:proofErr w:type="spellEnd"/>
-      <w:r>
-        <w:t xml:space="preserve"> would not work very well in practice. </w:t>
-      </w:r>
-    </w:p>
-    <w:p>
-      <w:pPr>
-        <w:jc w:val="left"/>
-      </w:pPr>
-      <w:r>
-        <w:t>In this</w:t>
-      </w:r>
-      <w:r>
-        <w:t xml:space="preserve"> </w:t>
-      </w:r>
-      <w:proofErr w:type="spellStart"/>
-      <w:r>
-        <w:t>Blockchain</w:t>
-      </w:r>
-      <w:proofErr w:type="spellEnd"/>
-      <w:r>
-        <w:t xml:space="preserve"> Tutorial 2, </w:t>
-      </w:r>
-      <w:r>
-        <w:t xml:space="preserve">Part </w:t>
-      </w:r>
-      <w:r>
-        <w:t>1</w:t>
-      </w:r>
-      <w:r>
-        <w:t xml:space="preserve">, we </w:t>
-      </w:r>
-      <w:r>
-        <w:t xml:space="preserve">will call </w:t>
-      </w:r>
-      <w:r>
-        <w:t>our</w:t>
-      </w:r>
-      <w:r>
-        <w:t xml:space="preserve"> </w:t>
-      </w:r>
-      <w:proofErr w:type="spellStart"/>
-      <w:r>
-        <w:t>blockchain</w:t>
-      </w:r>
-      <w:proofErr w:type="spellEnd"/>
-      <w:r>
-        <w:t xml:space="preserve"> '</w:t>
-      </w:r>
-      <w:proofErr w:type="spellStart"/>
-      <w:r>
-        <w:t>myBitcoin</w:t>
-      </w:r>
-      <w:proofErr w:type="spellEnd"/>
-      <w:r>
-        <w:t xml:space="preserve">' and we will use OOP </w:t>
-      </w:r>
-      <w:r>
-        <w:t xml:space="preserve">(Object Oriented programming) </w:t>
-      </w:r>
-      <w:r>
-        <w:t>for JavaScript.</w:t>
-      </w:r>
-      <w:r>
-        <w:t xml:space="preserve"> </w:t>
-      </w:r>
-      <w:r>
         <w:t xml:space="preserve">You will recall </w:t>
       </w:r>
       <w:r>
         <w:t>we used OOP for PHP to create o</w:t>
       </w:r>
       <w:r>
-        <w:t xml:space="preserve">ur Model in our </w:t>
-      </w:r>
-      <w:proofErr w:type="spellStart"/>
-      <w:r>
-        <w:t>Blockchain</w:t>
-      </w:r>
-      <w:proofErr w:type="spellEnd"/>
-      <w:r>
-        <w:t xml:space="preserve"> Tutorial </w:t>
+        <w:t xml:space="preserve">ur Model in our Blockchain Tutorial </w:t>
       </w:r>
       <w:r>
         <w:t>1</w:t>
@@ -1576,13 +1260,8 @@
         <w:t xml:space="preserve">Next, let’s create a block class. </w:t>
       </w:r>
       <w:r>
-        <w:t xml:space="preserve">We start by creating a constructor class called 'block' to represent a block in the </w:t>
-      </w:r>
-      <w:proofErr w:type="spellStart"/>
-      <w:r>
-        <w:t>blockchain</w:t>
-      </w:r>
-      <w:proofErr w:type="spellEnd"/>
+        <w:t>We start by creating a constructor class called 'block' to represent a block in the blockchain</w:t>
+      </w:r>
       <w:r>
         <w:t xml:space="preserve">. </w:t>
       </w:r>
@@ -1827,13 +1506,8 @@
         <w:jc w:val="left"/>
       </w:pPr>
       <w:r>
-        <w:t xml:space="preserve">'index' is where the block sits in the </w:t>
-      </w:r>
-      <w:proofErr w:type="spellStart"/>
-      <w:r>
-        <w:t>blockchain</w:t>
-      </w:r>
-      <w:proofErr w:type="spellEnd"/>
+        <w:t>'index' is where the block sits in the blockchain</w:t>
+      </w:r>
       <w:r>
         <w:t>.</w:t>
       </w:r>
@@ -1907,29 +1581,13 @@
       </w:r>
       <w:proofErr w:type="spellEnd"/>
       <w:r>
-        <w:t xml:space="preserve">' is the hash value of the previous block in the </w:t>
-      </w:r>
-      <w:proofErr w:type="spellStart"/>
-      <w:r>
-        <w:t>blockchain</w:t>
-      </w:r>
-      <w:proofErr w:type="spellEnd"/>
-      <w:r>
-        <w:t>,</w:t>
+        <w:t>' is the hash value of the previous block in the blockchain,</w:t>
       </w:r>
       <w:r>
         <w:t xml:space="preserve"> </w:t>
       </w:r>
       <w:r>
-        <w:t xml:space="preserve">which insures the integrity of the </w:t>
-      </w:r>
-      <w:proofErr w:type="spellStart"/>
-      <w:r>
-        <w:t>blockchain</w:t>
-      </w:r>
-      <w:proofErr w:type="spellEnd"/>
-      <w:r>
-        <w:t xml:space="preserve">, and </w:t>
+        <w:t xml:space="preserve">which insures the integrity of the blockchain, and </w:t>
       </w:r>
       <w:r>
         <w:t xml:space="preserve">is </w:t>
@@ -2316,13 +1974,8 @@
       </w:r>
       <w:proofErr w:type="spellEnd"/>
       <w:r>
-        <w:t xml:space="preserve"> this block on the </w:t>
-      </w:r>
-      <w:proofErr w:type="spellStart"/>
-      <w:r>
-        <w:t>blockchain</w:t>
-      </w:r>
-      <w:proofErr w:type="spellEnd"/>
+        <w:t xml:space="preserve"> this block on the blockchain</w:t>
+      </w:r>
       <w:r>
         <w:t xml:space="preserve">. </w:t>
       </w:r>
@@ -2907,23 +2560,7 @@
         <w:t>,</w:t>
       </w:r>
       <w:r>
-        <w:t xml:space="preserve"> we should create a </w:t>
-      </w:r>
-      <w:proofErr w:type="spellStart"/>
-      <w:r>
-        <w:t>blockchain</w:t>
-      </w:r>
-      <w:proofErr w:type="spellEnd"/>
-      <w:r>
-        <w:t xml:space="preserve"> class with a constructor that initialises the </w:t>
-      </w:r>
-      <w:proofErr w:type="spellStart"/>
-      <w:r>
-        <w:t>blockchain</w:t>
-      </w:r>
-      <w:proofErr w:type="spellEnd"/>
-      <w:r>
-        <w:t>.</w:t>
+        <w:t xml:space="preserve"> we should create a blockchain class with a constructor that initialises the blockchain.</w:t>
       </w:r>
     </w:p>
     <w:p>
@@ -2935,15 +2572,7 @@
         <w:t>Create</w:t>
       </w:r>
       <w:r>
-        <w:t xml:space="preserve"> a </w:t>
-      </w:r>
-      <w:proofErr w:type="spellStart"/>
-      <w:r>
-        <w:t>blockchain</w:t>
-      </w:r>
-      <w:proofErr w:type="spellEnd"/>
-      <w:r>
-        <w:t xml:space="preserve"> structure</w:t>
+        <w:t xml:space="preserve"> a blockchain structure</w:t>
       </w:r>
     </w:p>
     <w:p>
@@ -2956,13 +2585,8 @@
         <w:jc w:val="left"/>
       </w:pPr>
       <w:r>
-        <w:t xml:space="preserve">Create a new class for our </w:t>
-      </w:r>
-      <w:proofErr w:type="spellStart"/>
-      <w:r>
-        <w:t>blockchain</w:t>
-      </w:r>
-      <w:proofErr w:type="spellEnd"/>
+        <w:t>Create a new class for our blockchain</w:t>
+      </w:r>
       <w:r>
         <w:t xml:space="preserve">, </w:t>
       </w:r>
@@ -3082,15 +2706,7 @@
       </w:r>
       <w:bookmarkEnd w:id="5"/>
       <w:r>
-        <w:t xml:space="preserve">: Create the new </w:t>
-      </w:r>
-      <w:proofErr w:type="spellStart"/>
-      <w:r>
-        <w:t>blockchain</w:t>
-      </w:r>
-      <w:proofErr w:type="spellEnd"/>
-      <w:r>
-        <w:t xml:space="preserve"> class to chain the blocks together</w:t>
+        <w:t>: Create the new blockchain class to chain the blocks together</w:t>
       </w:r>
     </w:p>
     <w:p>
@@ -3117,15 +2733,7 @@
         <w:jc w:val="left"/>
       </w:pPr>
       <w:r>
-        <w:t xml:space="preserve">Line 19 – 23: Clearly, we are creating a new </w:t>
-      </w:r>
-      <w:proofErr w:type="spellStart"/>
-      <w:r>
-        <w:t>blockchain</w:t>
-      </w:r>
-      <w:proofErr w:type="spellEnd"/>
-      <w:r>
-        <w:t xml:space="preserve"> class to chain the blocks together. </w:t>
+        <w:t xml:space="preserve">Line 19 – 23: Clearly, we are creating a new blockchain class to chain the blocks together. </w:t>
       </w:r>
     </w:p>
     <w:p>
@@ -3138,15 +2746,7 @@
         <w:jc w:val="left"/>
       </w:pPr>
       <w:r>
-        <w:t xml:space="preserve">Line 30 – 32: Is a constructor method responsible for initialising the </w:t>
-      </w:r>
-      <w:proofErr w:type="spellStart"/>
-      <w:r>
-        <w:t>blockchain</w:t>
-      </w:r>
-      <w:proofErr w:type="spellEnd"/>
-      <w:r>
-        <w:t xml:space="preserve"> with an array of blocks.</w:t>
+        <w:t>Line 30 – 32: Is a constructor method responsible for initialising the blockchain with an array of blocks.</w:t>
       </w:r>
     </w:p>
     <w:p>
@@ -3172,23 +2772,7 @@
         <w:jc w:val="left"/>
       </w:pPr>
       <w:r>
-        <w:t xml:space="preserve">Next, we need to initialise the </w:t>
-      </w:r>
-      <w:proofErr w:type="spellStart"/>
-      <w:r>
-        <w:t>blockchain</w:t>
-      </w:r>
-      <w:proofErr w:type="spellEnd"/>
-      <w:r>
-        <w:t xml:space="preserve"> with a genesis block, the first block in the </w:t>
-      </w:r>
-      <w:proofErr w:type="spellStart"/>
-      <w:r>
-        <w:t>blockchain</w:t>
-      </w:r>
-      <w:proofErr w:type="spellEnd"/>
-      <w:r>
-        <w:t xml:space="preserve">, </w:t>
+        <w:t xml:space="preserve">Next, we need to initialise the blockchain with a genesis block, the first block in the blockchain, </w:t>
       </w:r>
       <w:r>
         <w:fldChar w:fldCharType="begin"/>
@@ -3363,18 +2947,10 @@
         <w:jc w:val="left"/>
       </w:pPr>
       <w:r>
-        <w:t xml:space="preserve">Next, we will need a couple of other methods, for example: the ability to get the latest block and add a new block to the </w:t>
-      </w:r>
-      <w:proofErr w:type="spellStart"/>
-      <w:r>
-        <w:t>block</w:t>
-      </w:r>
-      <w:r>
-        <w:t>chain</w:t>
-      </w:r>
-      <w:proofErr w:type="spellEnd"/>
-      <w:r>
-        <w:t xml:space="preserve">, </w:t>
+        <w:t>Next, we will need a couple of other methods, for example: the ability to get the latest block and add a new block to the block</w:t>
+      </w:r>
+      <w:r>
+        <w:t xml:space="preserve">chain, </w:t>
       </w:r>
       <w:r>
         <w:fldChar w:fldCharType="begin"/>
@@ -3624,15 +3200,7 @@
         <w:jc w:val="left"/>
       </w:pPr>
       <w:r>
-        <w:t xml:space="preserve">Line 56 adds the new block to the </w:t>
-      </w:r>
-      <w:proofErr w:type="spellStart"/>
-      <w:r>
-        <w:t>blockchain</w:t>
-      </w:r>
-      <w:proofErr w:type="spellEnd"/>
-      <w:r>
-        <w:t>.</w:t>
+        <w:t>Line 56 adds the new block to the blockchain.</w:t>
       </w:r>
     </w:p>
     <w:p>
@@ -3645,23 +3213,7 @@
         <w:jc w:val="left"/>
       </w:pPr>
       <w:r>
-        <w:t xml:space="preserve">Next, we need to test if all this works so far, so we will use a terminal window to see our results.  But, first we need to create the new </w:t>
-      </w:r>
-      <w:proofErr w:type="spellStart"/>
-      <w:r>
-        <w:t>blockchain</w:t>
-      </w:r>
-      <w:proofErr w:type="spellEnd"/>
-      <w:r>
-        <w:t xml:space="preserve">, add a couple of new blocks to the </w:t>
-      </w:r>
-      <w:proofErr w:type="spellStart"/>
-      <w:r>
-        <w:t>blockchain</w:t>
-      </w:r>
-      <w:proofErr w:type="spellEnd"/>
-      <w:r>
-        <w:t xml:space="preserve"> and use conole.log to view the results in the terminal window, </w:t>
+        <w:t xml:space="preserve">Next, we need to test if all this works so far, so we will use a terminal window to see our results.  But, first we need to create the new blockchain, add a couple of new blocks to the blockchain and use conole.log to view the results in the terminal window, </w:t>
       </w:r>
       <w:r>
         <w:fldChar w:fldCharType="begin"/>
@@ -3779,13 +3331,8 @@
       </w:r>
       <w:bookmarkEnd w:id="8"/>
       <w:r>
-        <w:t xml:space="preserve">:  Test the </w:t>
-      </w:r>
-      <w:proofErr w:type="spellStart"/>
-      <w:r>
-        <w:t>blockchain</w:t>
-      </w:r>
-      <w:proofErr w:type="spellEnd"/>
+        <w:t>:  Test the blockchain</w:t>
+      </w:r>
     </w:p>
     <w:p>
       <w:pPr>
@@ -3811,15 +3358,7 @@
         <w:jc w:val="left"/>
       </w:pPr>
       <w:r>
-        <w:t xml:space="preserve">Line 61: Instantiates the new </w:t>
-      </w:r>
-      <w:proofErr w:type="spellStart"/>
-      <w:r>
-        <w:t>blockchain</w:t>
-      </w:r>
-      <w:proofErr w:type="spellEnd"/>
-      <w:r>
-        <w:t xml:space="preserve"> (</w:t>
+        <w:t>Line 61: Instantiates the new blockchain (</w:t>
       </w:r>
       <w:proofErr w:type="spellStart"/>
       <w:r>
@@ -3846,13 +3385,8 @@
         <w:t>d</w:t>
       </w:r>
       <w:r>
-        <w:t xml:space="preserve">ds two new blocks to the </w:t>
-      </w:r>
-      <w:proofErr w:type="spellStart"/>
-      <w:r>
-        <w:t>blockchain</w:t>
-      </w:r>
-      <w:proofErr w:type="spellEnd"/>
+        <w:t>ds two new blocks to the blockchain</w:t>
+      </w:r>
     </w:p>
     <w:p>
       <w:pPr>
@@ -3882,15 +3416,7 @@
         <w:jc w:val="left"/>
       </w:pPr>
       <w:r>
-        <w:t xml:space="preserve">You will need to open up a terminal window to test your </w:t>
-      </w:r>
-      <w:proofErr w:type="spellStart"/>
-      <w:r>
-        <w:t>blockchain</w:t>
-      </w:r>
-      <w:proofErr w:type="spellEnd"/>
-      <w:r>
-        <w:t xml:space="preserve"> by running your jsblockchain.js file, don’t forget to save it, debug it, etc. You should have node.js installed. Run node jsblockchain.js on the command line</w:t>
+        <w:t>You will need to open up a terminal window to test your blockchain by running your jsblockchain.js file, don’t forget to save it, debug it, etc. You should have node.js installed. Run node jsblockchain.js on the command line</w:t>
       </w:r>
       <w:r>
         <w:t xml:space="preserve">, </w:t>
@@ -3920,15 +3446,7 @@
         <w:fldChar w:fldCharType="end"/>
       </w:r>
       <w:r>
-        <w:t xml:space="preserve">. We can see that we have output the </w:t>
-      </w:r>
-      <w:proofErr w:type="spellStart"/>
-      <w:r>
-        <w:t>blockchain</w:t>
-      </w:r>
-      <w:proofErr w:type="spellEnd"/>
-      <w:r>
-        <w:t xml:space="preserve">, </w:t>
+        <w:t xml:space="preserve">. We can see that we have output the blockchain, </w:t>
       </w:r>
       <w:r>
         <w:lastRenderedPageBreak/>
@@ -4050,76 +3568,58 @@
       </w:r>
       <w:proofErr w:type="spellEnd"/>
       <w:r>
+        <w:t xml:space="preserve"> blockchain</w:t>
+      </w:r>
+    </w:p>
+    <w:p>
+      <w:pPr>
+        <w:jc w:val="left"/>
+      </w:pPr>
+      <w:r>
+        <w:t xml:space="preserve">Already, at this stage, </w:t>
+      </w:r>
+      <w:r>
+        <w:t xml:space="preserve">if you have completed the Blockchain Tutorial 1, </w:t>
+      </w:r>
+      <w:r>
+        <w:t>you should be able to reflect on this piece of JavaScript code</w:t>
+      </w:r>
+      <w:r>
+        <w:t xml:space="preserve"> and consider how to re-implement it in PHP.</w:t>
+      </w:r>
+      <w:r>
+        <w:t xml:space="preserve">  For example, how can </w:t>
+      </w:r>
+      <w:r>
+        <w:t>you</w:t>
+      </w:r>
+      <w:r>
+        <w:t xml:space="preserve"> invoke it from a browser application</w:t>
+      </w:r>
+      <w:r>
+        <w:t xml:space="preserve"> using JQuery</w:t>
+      </w:r>
+      <w:r>
+        <w:t xml:space="preserve">? How can </w:t>
+      </w:r>
+      <w:r>
+        <w:t>you</w:t>
+      </w:r>
+      <w:r>
+        <w:t xml:space="preserve"> integrate (or rebuild) it into </w:t>
+      </w:r>
+      <w:r>
+        <w:t>your</w:t>
+      </w:r>
+      <w:r>
+        <w:t xml:space="preserve"> MVC framework, e.g.  using the SQLite database and PHP to implement classes and associated methods for the blocks</w:t>
+      </w:r>
+      <w:r>
         <w:t xml:space="preserve"> </w:t>
       </w:r>
-      <w:proofErr w:type="spellStart"/>
-      <w:r>
-        <w:t>blockchain</w:t>
-      </w:r>
-      <w:proofErr w:type="spellEnd"/>
-    </w:p>
-    <w:p>
-      <w:pPr>
-        <w:jc w:val="left"/>
-      </w:pPr>
-      <w:r>
-        <w:t xml:space="preserve">Already, at this stage, </w:t>
-      </w:r>
-      <w:r>
-        <w:t xml:space="preserve">if you have completed the </w:t>
-      </w:r>
-      <w:proofErr w:type="spellStart"/>
-      <w:r>
-        <w:t>Blockchain</w:t>
-      </w:r>
-      <w:proofErr w:type="spellEnd"/>
-      <w:r>
-        <w:t xml:space="preserve"> Tutorial 1, </w:t>
-      </w:r>
-      <w:r>
-        <w:t>you should be able to reflect on this piece of JavaScript code</w:t>
-      </w:r>
-      <w:r>
-        <w:t xml:space="preserve"> and consider how to re-implement it in PHP.</w:t>
-      </w:r>
-      <w:r>
-        <w:t xml:space="preserve">  For example, how can </w:t>
-      </w:r>
-      <w:r>
-        <w:t>you</w:t>
-      </w:r>
-      <w:r>
-        <w:t xml:space="preserve"> invoke it from a browser application</w:t>
-      </w:r>
-      <w:r>
-        <w:t xml:space="preserve"> using JQuery</w:t>
-      </w:r>
-      <w:r>
-        <w:t xml:space="preserve">? How can </w:t>
-      </w:r>
-      <w:r>
-        <w:t>you</w:t>
-      </w:r>
-      <w:r>
-        <w:t xml:space="preserve"> integrate (or rebuild) it into </w:t>
-      </w:r>
-      <w:r>
-        <w:t>your</w:t>
-      </w:r>
-      <w:r>
-        <w:t xml:space="preserve"> MVC framework, e.g.  using the SQLite database and PHP to implement classes and associated methods for the blocks</w:t>
-      </w:r>
-      <w:r>
-        <w:t xml:space="preserve"> </w:t>
-      </w:r>
-      <w:r>
-        <w:t xml:space="preserve">and the </w:t>
-      </w:r>
-      <w:proofErr w:type="spellStart"/>
-      <w:r>
-        <w:t>blockchain</w:t>
-      </w:r>
-      <w:proofErr w:type="spellEnd"/>
+      <w:r>
+        <w:t>and the blockchain</w:t>
+      </w:r>
       <w:r>
         <w:t>.</w:t>
       </w:r>
@@ -4148,42 +3648,18 @@
         <w:t xml:space="preserve">PHP </w:t>
       </w:r>
       <w:r>
-        <w:t xml:space="preserve">block and </w:t>
-      </w:r>
-      <w:proofErr w:type="spellStart"/>
-      <w:r>
-        <w:t>blockchain</w:t>
-      </w:r>
-      <w:proofErr w:type="spellEnd"/>
-      <w:r>
-        <w:t xml:space="preserve"> classes.  </w:t>
-      </w:r>
-      <w:r>
-        <w:t xml:space="preserve">Part 3 of this </w:t>
-      </w:r>
-      <w:proofErr w:type="spellStart"/>
-      <w:r>
-        <w:t>Blockchain</w:t>
-      </w:r>
-      <w:proofErr w:type="spellEnd"/>
-      <w:r>
-        <w:t xml:space="preserve"> Tutorial 2 offers you the chance to do this.</w:t>
-      </w:r>
-    </w:p>
-    <w:p>
-      <w:pPr>
-        <w:jc w:val="left"/>
-      </w:pPr>
-      <w:r>
-        <w:t xml:space="preserve">Moving on, the whole tenet about a </w:t>
-      </w:r>
-      <w:proofErr w:type="spellStart"/>
-      <w:r>
-        <w:t>blockchain</w:t>
-      </w:r>
-      <w:proofErr w:type="spellEnd"/>
-      <w:r>
-        <w:t xml:space="preserve"> is that it should be immutable, i.e. any block data cannot be changed without inva</w:t>
+        <w:t xml:space="preserve">block and blockchain classes.  </w:t>
+      </w:r>
+      <w:r>
+        <w:t>Part 3 of this Blockchain Tutorial 2 offers you the chance to do this.</w:t>
+      </w:r>
+    </w:p>
+    <w:p>
+      <w:pPr>
+        <w:jc w:val="left"/>
+      </w:pPr>
+      <w:r>
+        <w:t>Moving on, the whole tenet about a blockchain is that it should be immutable, i.e. any block data cannot be changed without inva</w:t>
       </w:r>
       <w:r>
         <w:t xml:space="preserve">lidating the rest of the chain. </w:t>
@@ -4220,18 +3696,10 @@
         <w:t>e need to implement a method to</w:t>
       </w:r>
       <w:r>
-        <w:t xml:space="preserve"> verify the integrity of our </w:t>
-      </w:r>
-      <w:proofErr w:type="spellStart"/>
-      <w:r>
-        <w:t>bl</w:t>
-      </w:r>
-      <w:r>
-        <w:t>ockchain</w:t>
-      </w:r>
-      <w:proofErr w:type="spellEnd"/>
-      <w:r>
-        <w:t>, so we will do that now</w:t>
+        <w:t xml:space="preserve"> verify the integrity of our bl</w:t>
+      </w:r>
+      <w:r>
+        <w:t>ockchain, so we will do that now</w:t>
       </w:r>
       <w:r>
         <w:t xml:space="preserve">; </w:t>
@@ -4253,23 +3721,7 @@
         <w:t>later</w:t>
       </w:r>
       <w:r>
-        <w:t xml:space="preserve"> in Part 2 of this </w:t>
-      </w:r>
-      <w:proofErr w:type="spellStart"/>
-      <w:r>
-        <w:t>Blockchain</w:t>
-      </w:r>
-      <w:proofErr w:type="spellEnd"/>
-      <w:r>
-        <w:t xml:space="preserve"> Tutorial 2, we will implement a ‘proof of work’ that makes it computationally too expensive change a block’s data value and then revaluate all the following </w:t>
-      </w:r>
-      <w:proofErr w:type="spellStart"/>
-      <w:r>
-        <w:t>blockchain</w:t>
-      </w:r>
-      <w:proofErr w:type="spellEnd"/>
-      <w:r>
-        <w:t xml:space="preserve"> hash values</w:t>
+        <w:t xml:space="preserve"> in Part 2 of this Blockchain Tutorial 2, we will implement a ‘proof of work’ that makes it computationally too expensive change a block’s data value and then revaluate all the following blockchain hash values</w:t>
       </w:r>
       <w:r>
         <w:t xml:space="preserve"> — make it so that you need computational power greater than 51% of all the miners in the network.</w:t>
@@ -4324,26 +3776,10 @@
         <w:jc w:val="left"/>
       </w:pPr>
       <w:r>
-        <w:t xml:space="preserve">So, let’s create a new method in our </w:t>
-      </w:r>
-      <w:proofErr w:type="spellStart"/>
-      <w:r>
-        <w:t>blockchain</w:t>
-      </w:r>
-      <w:proofErr w:type="spellEnd"/>
-      <w:r>
-        <w:t xml:space="preserve"> class to verify if the </w:t>
-      </w:r>
-      <w:proofErr w:type="spellStart"/>
-      <w:r>
-        <w:t>blockchai</w:t>
-      </w:r>
-      <w:r>
-        <w:t>n</w:t>
-      </w:r>
-      <w:proofErr w:type="spellEnd"/>
-      <w:r>
-        <w:t xml:space="preserve"> is valid, i.e. </w:t>
+        <w:t>So, let’s create a new method in our blockchain class to verify if the blockchai</w:t>
+      </w:r>
+      <w:r>
+        <w:t xml:space="preserve">n is valid, i.e. </w:t>
       </w:r>
       <w:proofErr w:type="spellStart"/>
       <w:proofErr w:type="gramStart"/>
@@ -4473,15 +3909,7 @@
       </w:r>
       <w:bookmarkEnd w:id="10"/>
       <w:r>
-        <w:t xml:space="preserve">: JavaScript methods to check the </w:t>
-      </w:r>
-      <w:proofErr w:type="spellStart"/>
-      <w:r>
-        <w:t>blockchain</w:t>
-      </w:r>
-      <w:proofErr w:type="spellEnd"/>
-      <w:r>
-        <w:t xml:space="preserve"> is valid</w:t>
+        <w:t>: JavaScript methods to check the blockchain is valid</w:t>
       </w:r>
     </w:p>
     <w:p>
@@ -4534,15 +3962,7 @@
         <w:jc w:val="left"/>
       </w:pPr>
       <w:r>
-        <w:t xml:space="preserve">Lines 62 – 80: We set up a for loop to loop around the </w:t>
-      </w:r>
-      <w:proofErr w:type="spellStart"/>
-      <w:r>
-        <w:t>blockchain</w:t>
-      </w:r>
-      <w:proofErr w:type="spellEnd"/>
-      <w:r>
-        <w:t xml:space="preserve"> from block 1 (we don’t need block 0 because this has no </w:t>
+        <w:t xml:space="preserve">Lines 62 – 80: We set up a for loop to loop around the blockchain from block 1 (we don’t need block 0 because this has no </w:t>
       </w:r>
       <w:proofErr w:type="spellStart"/>
       <w:r>
@@ -4686,23 +4106,7 @@
       </w:r>
       <w:proofErr w:type="gramEnd"/>
       <w:r>
-        <w:t xml:space="preserve">)) will differ for the block's stored has value indicating that the data has been tampered with. This effectively makes the </w:t>
-      </w:r>
-      <w:proofErr w:type="spellStart"/>
-      <w:r>
-        <w:t>blockchain</w:t>
-      </w:r>
-      <w:proofErr w:type="spellEnd"/>
-      <w:r>
-        <w:t xml:space="preserve"> invalid.  Of course, if the data has been changed, why not simply recalculate the hash too and store the new hash value. Of course, if the </w:t>
-      </w:r>
-      <w:proofErr w:type="spellStart"/>
-      <w:r>
-        <w:t>blockchain</w:t>
-      </w:r>
-      <w:proofErr w:type="spellEnd"/>
-      <w:r>
-        <w:t xml:space="preserve"> is very long, and data in an early block was changed, we might have to recalculate thousand upon thousands of blocks in the chain. But hey, we have fast </w:t>
+        <w:t xml:space="preserve">)) will differ for the block's stored has value indicating that the data has been tampered with. This effectively makes the blockchain invalid.  Of course, if the data has been changed, why not simply recalculate the hash too and store the new hash value. Of course, if the blockchain is very long, and data in an early block was changed, we might have to recalculate thousand upon thousands of blocks in the chain. But hey, we have fast </w:t>
       </w:r>
       <w:proofErr w:type="gramStart"/>
       <w:r>
@@ -4710,15 +4114,7 @@
       </w:r>
       <w:proofErr w:type="gramEnd"/>
       <w:r>
-        <w:t xml:space="preserve"> right? This is considered in Part 2 of this </w:t>
-      </w:r>
-      <w:proofErr w:type="spellStart"/>
-      <w:r>
-        <w:t>Blockchain</w:t>
-      </w:r>
-      <w:proofErr w:type="spellEnd"/>
-      <w:r>
-        <w:t xml:space="preserve"> Tutorial 2.  We simply make computing a hash value computationally too expensive to perform, as you'll see later. </w:t>
+        <w:t xml:space="preserve"> right? This is considered in Part 2 of this Blockchain Tutorial 2.  We simply make computing a hash value computationally too expensive to perform, as you'll see later. </w:t>
       </w:r>
     </w:p>
     <w:p>
@@ -4739,15 +4135,7 @@
       </w:r>
       <w:proofErr w:type="spellEnd"/>
       <w:r>
-        <w:t xml:space="preserve"> value. So, we need to check if the previous Hash property is the correct hash set in the current block. If this is not the case, we know something is wrong because our current block does not point to the previous block; it points to some other block, perhaps a falsely created </w:t>
-      </w:r>
-      <w:proofErr w:type="spellStart"/>
-      <w:r>
-        <w:t>blockchain</w:t>
-      </w:r>
-      <w:proofErr w:type="spellEnd"/>
-      <w:r>
-        <w:t xml:space="preserve"> created by a dastardly cryptocurrency thief!</w:t>
+        <w:t xml:space="preserve"> value. So, we need to check if the previous Hash property is the correct hash set in the current block. If this is not the case, we know something is wrong because our current block does not point to the previous block; it points to some other block, perhaps a falsely created blockchain created by a dastardly cryptocurrency thief!</w:t>
       </w:r>
     </w:p>
     <w:p>
@@ -4760,15 +4148,7 @@
         <w:jc w:val="left"/>
       </w:pPr>
       <w:r>
-        <w:t xml:space="preserve">Line 82: If both checks return true, we can return true, or a simple message indicating so — the </w:t>
-      </w:r>
-      <w:proofErr w:type="spellStart"/>
-      <w:r>
-        <w:t>blockchain</w:t>
-      </w:r>
-      <w:proofErr w:type="spellEnd"/>
-      <w:r>
-        <w:t xml:space="preserve"> is valid</w:t>
+        <w:t>Line 82: If both checks return true, we can return true, or a simple message indicating so — the blockchain is valid</w:t>
       </w:r>
     </w:p>
     <w:p>
@@ -4935,15 +4315,7 @@
       </w:r>
       <w:bookmarkEnd w:id="11"/>
       <w:r>
-        <w:t xml:space="preserve">: Test the </w:t>
-      </w:r>
-      <w:proofErr w:type="spellStart"/>
-      <w:r>
-        <w:t>blockchain</w:t>
-      </w:r>
-      <w:proofErr w:type="spellEnd"/>
-      <w:r>
-        <w:t xml:space="preserve"> validation</w:t>
+        <w:t>: Test the blockchain validation</w:t>
       </w:r>
     </w:p>
     <w:p>
@@ -4970,15 +4342,7 @@
         <w:jc w:val="left"/>
       </w:pPr>
       <w:r>
-        <w:t xml:space="preserve">Lines 87 – 90: As before, this code instantiate a new </w:t>
-      </w:r>
-      <w:proofErr w:type="spellStart"/>
-      <w:r>
-        <w:t>blockchain</w:t>
-      </w:r>
-      <w:proofErr w:type="spellEnd"/>
-      <w:r>
-        <w:t xml:space="preserve"> and adds two blocks, so we should have three blocks as before, i.e. the genesis block and the two transaction blocks</w:t>
+        <w:t>Lines 87 – 90: As before, this code instantiate a new blockchain and adds two blocks, so we should have three blocks as before, i.e. the genesis block and the two transaction blocks</w:t>
       </w:r>
     </w:p>
     <w:p>
@@ -4999,31 +4363,15 @@
       </w:r>
       <w:proofErr w:type="gramEnd"/>
       <w:r>
-        <w:t xml:space="preserve">) function concatenates a message ‘Is </w:t>
+        <w:t xml:space="preserve">) function concatenates a message ‘Is blockchain valid?’ with the result to be returns from the </w:t>
       </w:r>
       <w:proofErr w:type="spellStart"/>
       <w:r>
-        <w:t>blockchain</w:t>
+        <w:t>myBitcoin</w:t>
       </w:r>
       <w:proofErr w:type="spellEnd"/>
       <w:r>
-        <w:t xml:space="preserve"> valid?’ with the result to be returns from the </w:t>
-      </w:r>
-      <w:proofErr w:type="spellStart"/>
-      <w:r>
-        <w:t>myBitcoin</w:t>
-      </w:r>
-      <w:proofErr w:type="spellEnd"/>
-      <w:r>
-        <w:t xml:space="preserve"> (the new </w:t>
-      </w:r>
-      <w:proofErr w:type="spellStart"/>
-      <w:r>
-        <w:t>blockchain</w:t>
-      </w:r>
-      <w:proofErr w:type="spellEnd"/>
-      <w:r>
-        <w:t xml:space="preserve">) </w:t>
+        <w:t xml:space="preserve"> (the new blockchain) </w:t>
       </w:r>
       <w:proofErr w:type="spellStart"/>
       <w:r>
@@ -5044,15 +4392,7 @@
         <w:jc w:val="left"/>
       </w:pPr>
       <w:r>
-        <w:t xml:space="preserve">Let’s verify the integrity of our </w:t>
-      </w:r>
-      <w:proofErr w:type="spellStart"/>
-      <w:r>
-        <w:t>blockchain</w:t>
-      </w:r>
-      <w:proofErr w:type="spellEnd"/>
-      <w:r>
-        <w:t xml:space="preserve">. </w:t>
+        <w:t xml:space="preserve">Let’s verify the integrity of our blockchain. </w:t>
       </w:r>
       <w:r>
         <w:t xml:space="preserve">On the command line, you can now test, as you did before in </w:t>
@@ -5197,15 +4537,7 @@
       </w:r>
       <w:bookmarkEnd w:id="12"/>
       <w:r>
-        <w:t xml:space="preserve">: Test the </w:t>
-      </w:r>
-      <w:proofErr w:type="spellStart"/>
-      <w:r>
-        <w:t>blockchain</w:t>
-      </w:r>
-      <w:proofErr w:type="spellEnd"/>
-      <w:r>
-        <w:t xml:space="preserve"> is valid</w:t>
+        <w:t>: Test the blockchain is valid</w:t>
       </w:r>
     </w:p>
     <w:p>
@@ -5218,15 +4550,7 @@
         <w:jc w:val="left"/>
       </w:pPr>
       <w:r>
-        <w:t xml:space="preserve">Ok, well, assuming no bugs, it is bound to show that the </w:t>
-      </w:r>
-      <w:proofErr w:type="spellStart"/>
-      <w:r>
-        <w:t>blockchain</w:t>
-      </w:r>
-      <w:proofErr w:type="spellEnd"/>
-      <w:r>
-        <w:t xml:space="preserve"> is valid because we haven’t tampered with it.  Let’s do a bit of tampering</w:t>
+        <w:t>Ok, well, assuming no bugs, it is bound to show that the blockchain is valid because we haven’t tampered with it.  Let’s do a bit of tampering</w:t>
       </w:r>
       <w:r>
         <w:t xml:space="preserve">, </w:t>
@@ -5343,15 +4667,7 @@
       </w:r>
       <w:bookmarkEnd w:id="13"/>
       <w:r>
-        <w:t xml:space="preserve">: Tamper with the </w:t>
-      </w:r>
-      <w:proofErr w:type="spellStart"/>
-      <w:r>
-        <w:t>blockchain</w:t>
-      </w:r>
-      <w:proofErr w:type="spellEnd"/>
-      <w:r>
-        <w:t xml:space="preserve"> by over writing the data in block 2</w:t>
+        <w:t>: Tamper with the blockchain by over writing the data in block 2</w:t>
       </w:r>
     </w:p>
     <w:p>
@@ -5412,23 +4728,13 @@
       </w:r>
       <w:proofErr w:type="gramEnd"/>
       <w:r>
-        <w:t xml:space="preserve">) to validate the </w:t>
-      </w:r>
-      <w:proofErr w:type="spellStart"/>
-      <w:r>
-        <w:t>blockchain</w:t>
-      </w:r>
-      <w:proofErr w:type="spellEnd"/>
-      <w:r>
-        <w:t xml:space="preserve">.  So, we should see that when the </w:t>
-      </w:r>
-      <w:proofErr w:type="spellStart"/>
-      <w:r>
-        <w:t>blockchain</w:t>
-      </w:r>
-      <w:proofErr w:type="spellEnd"/>
-      <w:r>
-        <w:t xml:space="preserve"> is crated, and the two blocks are added, it will validate ok, but when we tamper with the block it should show invalidated. Run the jsblockchain.js file again to test it, </w:t>
+        <w:t>) to validate the blockchain.  So, we should see that when the blockchain is cr</w:t>
+      </w:r>
+      <w:r>
+        <w:t>e</w:t>
+      </w:r>
+      <w:r>
+        <w:t xml:space="preserve">ated, and the two blocks are added, it will validate ok, but when we tamper with the block it should show invalidated. Run the jsblockchain.js file again to test it, </w:t>
       </w:r>
       <w:r>
         <w:fldChar w:fldCharType="begin"/>
@@ -5896,15 +5202,7 @@
       </w:pPr>
       <w:r>
         <w:lastRenderedPageBreak/>
-        <w:t xml:space="preserve">We could, of course put in more code to pin point which block has been tampered with, etc. But, suffice to say, the chain is broken somehow. We could write could to roll back the </w:t>
-      </w:r>
-      <w:proofErr w:type="spellStart"/>
-      <w:r>
-        <w:t>blockchain</w:t>
-      </w:r>
-      <w:proofErr w:type="spellEnd"/>
-      <w:r>
-        <w:t xml:space="preserve"> to a previous valid version, etc. but this is beyond the scope of this tutorial.</w:t>
+        <w:t>We could, of course put in more code to pin point which block has been tampered with, etc. But, suffice to say, the chain is broken somehow. We could write could to roll back the blockchain to a previous valid version, etc. but this is beyond the scope of this tutorial.</w:t>
       </w:r>
     </w:p>
     <w:p>
@@ -5917,192 +5215,783 @@
         <w:jc w:val="left"/>
       </w:pPr>
       <w:r>
-        <w:t xml:space="preserve">This simple illustration of </w:t>
+        <w:t>This simple illustration of blockchain concepts also lacks many other features, such as a ‘proof of work’, which we will look at in Part 2 of this Blockchain Tutorial 2, a distributed, e.g. peer 2 peer, network, lots of other ‘miners’, doesn’t check if you have enough funds, and many other limitations. However, it doe demonstrate how a blockchain works.</w:t>
+      </w:r>
+    </w:p>
+    <w:p>
+      <w:pPr>
+        <w:jc w:val="left"/>
+      </w:pPr>
+      <w:r>
+        <w:t>Next, in Part 2 of this Blockchain Tutorial 2, we will look at the concept of ‘proof of work’ as a method to prevent an attacker simply recalculate hash</w:t>
+      </w:r>
+      <w:r>
+        <w:t xml:space="preserve"> values</w:t>
+      </w:r>
+      <w:r>
+        <w:t xml:space="preserve"> for the whole blockchain, thus in effect creating a new valid blockchain. </w:t>
+      </w:r>
+    </w:p>
+    <w:p>
+      <w:pPr>
+        <w:pStyle w:val="Heading2"/>
+      </w:pPr>
+      <w:r>
+        <w:t xml:space="preserve">Part 2 — </w:t>
+      </w:r>
+      <w:r>
+        <w:t>Implementing</w:t>
+      </w:r>
+      <w:r>
+        <w:t xml:space="preserve"> a ‘Proof of Work’ in JavaScript</w:t>
+      </w:r>
+    </w:p>
+    <w:p>
+      <w:pPr>
+        <w:jc w:val="left"/>
+        <w:rPr>
+          <w:color w:val="000000" w:themeColor="text1"/>
+        </w:rPr>
+      </w:pPr>
+      <w:r>
+        <w:rPr>
+          <w:color w:val="000000" w:themeColor="text1"/>
+        </w:rPr>
+        <w:t xml:space="preserve">As we are going to move forward investigating the Bitcoin blockchain, particularly when we consider exploiting APIs to explore the Bitcoin blockchain, it might be instructive to consider some basic </w:t>
+      </w:r>
+      <w:r>
+        <w:rPr>
+          <w:color w:val="000000" w:themeColor="text1"/>
+        </w:rPr>
+        <w:t xml:space="preserve">Bitcoin terminology. You have seen, in Part 1 of this Blockchain Tutorial 2, that hash functions are critical to validating a </w:t>
       </w:r>
       <w:proofErr w:type="spellStart"/>
       <w:r>
-        <w:t>blockchain</w:t>
+        <w:rPr>
+          <w:color w:val="000000" w:themeColor="text1"/>
+        </w:rPr>
+        <w:t>blockchain’s</w:t>
       </w:r>
       <w:proofErr w:type="spellEnd"/>
       <w:r>
-        <w:t xml:space="preserve"> concepts also lacks many other features, such as a ‘proof of work’, which we will look at in Part 2 of this </w:t>
-      </w:r>
-      <w:proofErr w:type="spellStart"/>
-      <w:r>
+        <w:rPr>
+          <w:color w:val="000000" w:themeColor="text1"/>
+        </w:rPr>
+        <w:t xml:space="preserve"> integrity. Hash functions are used to link blocks together in the blockchain, but they are also used for mining</w:t>
+      </w:r>
+      <w:r>
+        <w:rPr>
+          <w:color w:val="000000" w:themeColor="text1"/>
+        </w:rPr>
+        <w:t>, generating addresses (e.g. or Bob and Alice), public and private key generation, and individual transactions.</w:t>
+      </w:r>
+    </w:p>
+    <w:p>
+      <w:pPr>
+        <w:pStyle w:val="ListParagraph"/>
+        <w:numPr>
+          <w:ilvl w:val="0"/>
+          <w:numId w:val="30"/>
+        </w:numPr>
+        <w:jc w:val="left"/>
+        <w:rPr>
+          <w:color w:val="000000" w:themeColor="text1"/>
+        </w:rPr>
+      </w:pPr>
+      <w:r>
+        <w:rPr>
+          <w:b/>
+          <w:color w:val="000000" w:themeColor="text1"/>
+        </w:rPr>
         <w:t>Blockchain</w:t>
       </w:r>
-      <w:proofErr w:type="spellEnd"/>
-      <w:r>
-        <w:t xml:space="preserve"> Tutorial 2, a distributed, e.g. peer 2 peer, network, lots of other ‘miners’, doesn’t check if you have enough funds, and many other limitations. However, it doe demonstrate how a </w:t>
-      </w:r>
-      <w:proofErr w:type="spellStart"/>
-      <w:r>
-        <w:t>blockchain</w:t>
-      </w:r>
-      <w:proofErr w:type="spellEnd"/>
-      <w:r>
-        <w:t xml:space="preserve"> works.</w:t>
-      </w:r>
-    </w:p>
-    <w:p>
-      <w:pPr>
-        <w:jc w:val="left"/>
-      </w:pPr>
-      <w:r>
-        <w:t xml:space="preserve">Next, in Part 2 of this </w:t>
-      </w:r>
-      <w:proofErr w:type="spellStart"/>
-      <w:r>
-        <w:t>Blockchain</w:t>
-      </w:r>
-      <w:proofErr w:type="spellEnd"/>
-      <w:r>
-        <w:t xml:space="preserve"> Tutorial 2, we will look at the concept of ‘proof of work’ as a method to prevent an attacker simply recalculate hash</w:t>
-      </w:r>
-      <w:r>
-        <w:t xml:space="preserve"> values</w:t>
-      </w:r>
-      <w:r>
-        <w:t xml:space="preserve"> for the whole </w:t>
-      </w:r>
-      <w:proofErr w:type="spellStart"/>
-      <w:r>
-        <w:t>blockchain</w:t>
-      </w:r>
-      <w:proofErr w:type="spellEnd"/>
-      <w:r>
-        <w:t xml:space="preserve">, thus in effect creating a new valid </w:t>
-      </w:r>
-      <w:proofErr w:type="spellStart"/>
-      <w:r>
-        <w:t>blockchain</w:t>
-      </w:r>
-      <w:proofErr w:type="spellEnd"/>
-      <w:r>
-        <w:t xml:space="preserve">. </w:t>
-      </w:r>
-    </w:p>
-    <w:p>
-      <w:pPr>
-        <w:pStyle w:val="Heading2"/>
-      </w:pPr>
-      <w:r>
-        <w:t xml:space="preserve">Part 2 — </w:t>
-      </w:r>
-      <w:r>
-        <w:t>Implementing</w:t>
-      </w:r>
-      <w:r>
-        <w:t xml:space="preserve"> a ‘Proof of Work’ in JavaScript</w:t>
-      </w:r>
-    </w:p>
-    <w:p>
-      <w:pPr>
-        <w:jc w:val="left"/>
-        <w:rPr>
-          <w:color w:val="FF0000"/>
-        </w:rPr>
-      </w:pPr>
-      <w:r>
-        <w:rPr>
-          <w:color w:val="FF0000"/>
-        </w:rPr>
-        <w:t xml:space="preserve">A ‘proof of work’ is essentially a protocol or function that takes time, hence computing power to complete (work). Hence it has an associated cost that can be prohibitive.  It is used to prevent ‘denial of service’ attacks on a network, e.g. prevent tampering with a </w:t>
-      </w:r>
-      <w:proofErr w:type="spellStart"/>
-      <w:r>
-        <w:rPr>
-          <w:color w:val="FF0000"/>
-        </w:rPr>
-        <w:t>blockchain</w:t>
-      </w:r>
-      <w:proofErr w:type="spellEnd"/>
-      <w:r>
-        <w:rPr>
-          <w:color w:val="FF0000"/>
-        </w:rPr>
-        <w:t xml:space="preserve"> network as discussed in Part 1 of this </w:t>
-      </w:r>
-      <w:proofErr w:type="spellStart"/>
-      <w:r>
-        <w:rPr>
-          <w:color w:val="FF0000"/>
-        </w:rPr>
-        <w:t>Blockchain</w:t>
-      </w:r>
-      <w:proofErr w:type="spellEnd"/>
-      <w:r>
-        <w:rPr>
-          <w:color w:val="FF0000"/>
-        </w:rPr>
-        <w:t xml:space="preserve"> Tutorial 2. Implementing a ‘proof of work’ protocol on the </w:t>
-      </w:r>
-      <w:proofErr w:type="spellStart"/>
-      <w:r>
-        <w:rPr>
-          <w:color w:val="FF0000"/>
-        </w:rPr>
-        <w:t>blockchain</w:t>
-      </w:r>
-      <w:proofErr w:type="spellEnd"/>
-      <w:r>
-        <w:rPr>
-          <w:color w:val="FF0000"/>
-        </w:rPr>
-        <w:t xml:space="preserve"> requires some work from a ‘miner’ that is easy for others to verify. </w:t>
-      </w:r>
-      <w:r>
-        <w:rPr>
-          <w:color w:val="FF0000"/>
-        </w:rPr>
-        <w:t xml:space="preserve">However, the difficulty (costly, time consuming) of producing the ‘proof of work’ makes it computationally impossible for an attacker to recreate the complete </w:t>
-      </w:r>
-      <w:proofErr w:type="spellStart"/>
-      <w:r>
-        <w:rPr>
-          <w:color w:val="FF0000"/>
-        </w:rPr>
-        <w:t>blockchain</w:t>
-      </w:r>
-      <w:proofErr w:type="spellEnd"/>
-      <w:r>
-        <w:rPr>
-          <w:color w:val="FF0000"/>
-        </w:rPr>
-        <w:t xml:space="preserve"> without having more resource than </w:t>
-      </w:r>
-      <w:r>
-        <w:rPr>
-          <w:color w:val="FF0000"/>
-        </w:rPr>
-        <w:t>50% of the miners on the network.</w:t>
-      </w:r>
-    </w:p>
-    <w:p>
-      <w:pPr>
-        <w:jc w:val="left"/>
-      </w:pPr>
-      <w:r>
-        <w:t>…</w:t>
-      </w:r>
-    </w:p>
-    <w:p>
-      <w:pPr>
-        <w:jc w:val="left"/>
-        <w:rPr>
-          <w:rFonts w:asciiTheme="minorHAnsi" w:eastAsiaTheme="minorEastAsia" w:hAnsiTheme="minorHAnsi" w:cstheme="minorBidi"/>
+      <w:r>
+        <w:rPr>
+          <w:color w:val="000000" w:themeColor="text1"/>
+        </w:rPr>
+        <w:t xml:space="preserve"> </w:t>
+      </w:r>
+      <w:r>
+        <w:rPr>
+          <w:color w:val="000000" w:themeColor="text1"/>
+        </w:rPr>
+        <w:t xml:space="preserve">— </w:t>
+      </w:r>
+      <w:r>
+        <w:rPr>
+          <w:color w:val="000000" w:themeColor="text1"/>
+        </w:rPr>
+        <w:t>simply put, a bitcoin blockchain</w:t>
+      </w:r>
+      <w:r>
+        <w:rPr>
+          <w:color w:val="000000" w:themeColor="text1"/>
+        </w:rPr>
+        <w:t xml:space="preserve"> is a distributed shared public ledger that tracks all bitcoin transactions</w:t>
+      </w:r>
+      <w:r>
+        <w:rPr>
+          <w:color w:val="000000" w:themeColor="text1"/>
+        </w:rPr>
+        <w:t xml:space="preserve">, and not much else — it has no smart contract technology.  </w:t>
+      </w:r>
+      <w:r>
+        <w:rPr>
+          <w:color w:val="000000" w:themeColor="text1"/>
+        </w:rPr>
+        <w:t>In slightly more detail, a blockchain is a ledger that is an append only record system shared across a peer to peer network which uses cryptographic means to secure authenticated and verifiable transactions, and the blockchain uses a consensus (validation) protocol between all network nodes (miners) to verify transactions.</w:t>
+      </w:r>
+      <w:r>
+        <w:rPr>
+          <w:color w:val="000000" w:themeColor="text1"/>
+        </w:rPr>
+        <w:t xml:space="preserve"> </w:t>
+      </w:r>
+      <w:r>
+        <w:rPr>
+          <w:color w:val="000000" w:themeColor="text1"/>
+        </w:rPr>
+        <w:t xml:space="preserve">Clearly, the structure of the Bitcoin blockchain is rather more sophisticated than the simple example coded above. Every user of the Bitcoin software will have a copy of the Bitcoin blockchain, so as we indicated above when we wrote our rather simple methods </w:t>
+      </w:r>
+      <w:r>
+        <w:t xml:space="preserve">to verify the integrity of our blockchain, if an attacker tried to tamper with their copy of the blockchain it would generate a subsequent chain that would stick out like a sore thumb against the many thousands of </w:t>
+      </w:r>
+      <w:r>
+        <w:t>valid blockchai</w:t>
+      </w:r>
+      <w:r>
+        <w:t xml:space="preserve">n copies, hence one would </w:t>
+      </w:r>
+      <w:r>
+        <w:t xml:space="preserve">not </w:t>
+      </w:r>
+      <w:r>
+        <w:t>use it.</w:t>
+      </w:r>
+    </w:p>
+    <w:p>
+      <w:pPr>
+        <w:pStyle w:val="ListParagraph"/>
+        <w:numPr>
+          <w:ilvl w:val="0"/>
+          <w:numId w:val="30"/>
+        </w:numPr>
+        <w:jc w:val="left"/>
+        <w:rPr>
+          <w:rFonts w:ascii="Times New Roman" w:eastAsia="Times New Roman" w:hAnsi="Times New Roman"/>
           <w:sz w:val="24"/>
           <w:szCs w:val="24"/>
           <w:lang w:val="en-US"/>
         </w:rPr>
       </w:pPr>
+      <w:r>
+        <w:rPr>
+          <w:b/>
+          <w:color w:val="000000" w:themeColor="text1"/>
+        </w:rPr>
+        <w:t>Mining</w:t>
+      </w:r>
+      <w:r>
+        <w:rPr>
+          <w:color w:val="000000" w:themeColor="text1"/>
+        </w:rPr>
+        <w:t xml:space="preserve"> — </w:t>
+      </w:r>
+      <w:r>
+        <w:rPr>
+          <w:color w:val="000000" w:themeColor="text1"/>
+        </w:rPr>
+        <w:t>Miners</w:t>
+      </w:r>
+      <w:r>
+        <w:rPr>
+          <w:color w:val="000000" w:themeColor="text1"/>
+        </w:rPr>
+        <w:t xml:space="preserve"> compete with other miners to solve a complicated mathematical problem</w:t>
+      </w:r>
+      <w:r>
+        <w:rPr>
+          <w:color w:val="000000" w:themeColor="text1"/>
+        </w:rPr>
+        <w:t>, i.e. a cryptographic hash function</w:t>
+      </w:r>
+      <w:r>
+        <w:rPr>
+          <w:color w:val="000000" w:themeColor="text1"/>
+        </w:rPr>
+        <w:t>.  For bitcoin mining, about every 10 minutes</w:t>
+      </w:r>
+      <w:r>
+        <w:rPr>
+          <w:color w:val="000000" w:themeColor="text1"/>
+        </w:rPr>
+        <w:t xml:space="preserve">, a miner </w:t>
+      </w:r>
+      <w:r>
+        <w:rPr>
+          <w:color w:val="000000" w:themeColor="text1"/>
+        </w:rPr>
+        <w:t xml:space="preserve">tries to match </w:t>
+      </w:r>
+      <w:r>
+        <w:rPr>
+          <w:color w:val="000000" w:themeColor="text1"/>
+        </w:rPr>
+        <w:t>this</w:t>
+      </w:r>
+      <w:r>
+        <w:rPr>
+          <w:color w:val="000000" w:themeColor="text1"/>
+        </w:rPr>
+        <w:t xml:space="preserve"> pre-formatted </w:t>
+      </w:r>
+      <w:r>
+        <w:rPr>
+          <w:color w:val="000000" w:themeColor="text1"/>
+        </w:rPr>
+        <w:t xml:space="preserve">cryptographic </w:t>
+      </w:r>
+      <w:r>
+        <w:rPr>
+          <w:color w:val="000000" w:themeColor="text1"/>
+        </w:rPr>
+        <w:t>hash value to solve a block of transactions.  If a miner solves the block first then that miner is rewarded, currently with 12.5 BTC (</w:t>
+      </w:r>
+      <w:proofErr w:type="spellStart"/>
+      <w:r>
+        <w:rPr>
+          <w:color w:val="000000" w:themeColor="text1"/>
+        </w:rPr>
+        <w:t>Bitstamp</w:t>
+      </w:r>
+      <w:proofErr w:type="spellEnd"/>
+      <w:r>
+        <w:rPr>
+          <w:color w:val="000000" w:themeColor="text1"/>
+        </w:rPr>
+        <w:t xml:space="preserve"> Last Price </w:t>
+      </w:r>
+      <w:r>
+        <w:rPr>
+          <w:color w:val="000000" w:themeColor="text1"/>
+        </w:rPr>
+        <w:t>was: $9730.00 on the 11/30/2017 at 12:23:47</w:t>
+      </w:r>
+      <w:r>
+        <w:rPr>
+          <w:color w:val="000000" w:themeColor="text1"/>
+        </w:rPr>
+        <w:t xml:space="preserve">) — a potential profitable endeavour. However, it is not easy to solve the </w:t>
+      </w:r>
+      <w:r>
+        <w:rPr>
+          <w:color w:val="000000" w:themeColor="text1"/>
+        </w:rPr>
+        <w:t>cryptographic</w:t>
+      </w:r>
+      <w:r>
+        <w:rPr>
+          <w:color w:val="000000" w:themeColor="text1"/>
+        </w:rPr>
+        <w:t xml:space="preserve"> hash function, which is basically a one-way encryption without a key.  The hash function takes an input and returns a seemly random fixed length hash value — you saw this in the Part 1 Blockchain Tutorial 2 above where we used the SHA256 </w:t>
+      </w:r>
+      <w:r>
+        <w:rPr>
+          <w:color w:val="000000" w:themeColor="text1"/>
+        </w:rPr>
+        <w:t>cryptography</w:t>
+      </w:r>
+      <w:r>
+        <w:rPr>
+          <w:color w:val="000000" w:themeColor="text1"/>
+        </w:rPr>
+        <w:t xml:space="preserve"> library</w:t>
+      </w:r>
+      <w:r>
+        <w:rPr>
+          <w:color w:val="000000" w:themeColor="text1"/>
+        </w:rPr>
+        <w:t xml:space="preserve"> to </w:t>
+      </w:r>
+      <w:r>
+        <w:rPr>
+          <w:color w:val="000000" w:themeColor="text1"/>
+        </w:rPr>
+        <w:t>creat</w:t>
+      </w:r>
+      <w:r>
+        <w:rPr>
+          <w:color w:val="000000" w:themeColor="text1"/>
+        </w:rPr>
+        <w:t>e</w:t>
+      </w:r>
+      <w:r>
+        <w:rPr>
+          <w:color w:val="000000" w:themeColor="text1"/>
+        </w:rPr>
+        <w:t xml:space="preserve"> the JavaScript </w:t>
+      </w:r>
+      <w:proofErr w:type="spellStart"/>
+      <w:proofErr w:type="gramStart"/>
+      <w:r>
+        <w:rPr>
+          <w:color w:val="000000" w:themeColor="text1"/>
+        </w:rPr>
+        <w:t>calculateHash</w:t>
+      </w:r>
+      <w:proofErr w:type="spellEnd"/>
+      <w:r>
+        <w:rPr>
+          <w:color w:val="000000" w:themeColor="text1"/>
+        </w:rPr>
+        <w:t>(</w:t>
+      </w:r>
+      <w:proofErr w:type="gramEnd"/>
+      <w:r>
+        <w:rPr>
+          <w:color w:val="000000" w:themeColor="text1"/>
+        </w:rPr>
+        <w:t>) method.</w:t>
+      </w:r>
+      <w:r>
+        <w:rPr>
+          <w:color w:val="000000" w:themeColor="text1"/>
+        </w:rPr>
+        <w:t xml:space="preserve"> We saw that any change to the input will create a completely different has value, and it is this randomness that makes it impossible to predict the output of the hash function. We can, therefore, use this characteristic as a ‘proof of work’ for validating the block. In reality, the hash value that a miner has to match will have lots of leading zeros, the length of which is an indication of a measureable difficulty.  That is, we can more or less determine how long it might take to find a match, but there is no way to find a match any better other than by guessing. This is why we have the evolution of hardware used to solve the </w:t>
+      </w:r>
+      <w:r>
+        <w:rPr>
+          <w:color w:val="000000" w:themeColor="text1"/>
+        </w:rPr>
+        <w:lastRenderedPageBreak/>
+        <w:t xml:space="preserve">cryptographic hash value for the block.  In the beginning miners used a simple PC, then they discovered that the Graphics GPU could be programmed to do it faster, subsequently this led to the development of ASIC miners specifically developed to solve the make guesses at the hash value billions of times a second. Such arrays of hardware </w:t>
+      </w:r>
+      <w:r>
+        <w:rPr>
+          <w:color w:val="000000" w:themeColor="text1"/>
+        </w:rPr>
+        <w:t>are</w:t>
+      </w:r>
+      <w:r>
+        <w:rPr>
+          <w:color w:val="000000" w:themeColor="text1"/>
+        </w:rPr>
+        <w:t xml:space="preserve"> not cheap to run and consume </w:t>
+      </w:r>
+      <w:r>
+        <w:rPr>
+          <w:color w:val="000000" w:themeColor="text1"/>
+        </w:rPr>
+        <w:t>lots</w:t>
+      </w:r>
+      <w:r>
+        <w:rPr>
+          <w:color w:val="000000" w:themeColor="text1"/>
+        </w:rPr>
+        <w:t xml:space="preserve"> of electricity.  That is why </w:t>
+      </w:r>
+      <w:r>
+        <w:rPr>
+          <w:color w:val="000000" w:themeColor="text1"/>
+        </w:rPr>
+        <w:t>80% of</w:t>
+      </w:r>
+      <w:r>
+        <w:rPr>
+          <w:color w:val="000000" w:themeColor="text1"/>
+        </w:rPr>
+        <w:t xml:space="preserve"> </w:t>
+      </w:r>
+      <w:r>
+        <w:rPr>
+          <w:color w:val="000000" w:themeColor="text1"/>
+        </w:rPr>
+        <w:t>mining operations, for example, are located Ch</w:t>
+      </w:r>
+      <w:r>
+        <w:rPr>
+          <w:color w:val="000000" w:themeColor="text1"/>
+        </w:rPr>
+        <w:t>ina where electricity is cheap</w:t>
+      </w:r>
+      <w:r>
+        <w:rPr>
+          <w:rStyle w:val="FootnoteReference"/>
+          <w:color w:val="000000" w:themeColor="text1"/>
+        </w:rPr>
+        <w:footnoteReference w:id="1"/>
+      </w:r>
+      <w:r>
+        <w:rPr>
+          <w:color w:val="000000" w:themeColor="text1"/>
+        </w:rPr>
+        <w:t>. So, in summary mining is the process of solving a cryptographic hash function to validate block transactions, and is subsequently rewarded with bitcoins</w:t>
+      </w:r>
+    </w:p>
+    <w:p>
+      <w:pPr>
+        <w:pStyle w:val="ListParagraph"/>
+        <w:numPr>
+          <w:ilvl w:val="0"/>
+          <w:numId w:val="30"/>
+        </w:numPr>
+        <w:jc w:val="left"/>
+        <w:rPr>
+          <w:color w:val="000000" w:themeColor="text1"/>
+        </w:rPr>
+      </w:pPr>
+      <w:r>
+        <w:rPr>
+          <w:b/>
+          <w:color w:val="000000" w:themeColor="text1"/>
+        </w:rPr>
+        <w:t>Block</w:t>
+      </w:r>
+      <w:r>
+        <w:rPr>
+          <w:color w:val="000000" w:themeColor="text1"/>
+        </w:rPr>
+        <w:t xml:space="preserve"> — Blocks </w:t>
+      </w:r>
+      <w:r>
+        <w:rPr>
+          <w:color w:val="000000" w:themeColor="text1"/>
+        </w:rPr>
+        <w:t xml:space="preserve">in the Bitcoin blockchain </w:t>
+      </w:r>
+      <w:r>
+        <w:rPr>
+          <w:color w:val="000000" w:themeColor="text1"/>
+        </w:rPr>
+        <w:t xml:space="preserve">are basically </w:t>
+      </w:r>
+      <w:r>
+        <w:rPr>
+          <w:color w:val="000000" w:themeColor="text1"/>
+        </w:rPr>
+        <w:t>batches</w:t>
+      </w:r>
+      <w:r>
+        <w:rPr>
+          <w:color w:val="000000" w:themeColor="text1"/>
+        </w:rPr>
+        <w:t xml:space="preserve"> of transactions that are queued waiting to be validated </w:t>
+      </w:r>
+      <w:r>
+        <w:rPr>
+          <w:color w:val="000000" w:themeColor="text1"/>
+        </w:rPr>
+        <w:t xml:space="preserve">within a specific timeframe (every 10 minutes). We saw in our simple example above where we manually did two transactions (input to the data property), in reality hundreds, maybe more (have a look at a typical Bitcoin block) would be hashed together </w:t>
+      </w:r>
+      <w:r>
+        <w:rPr>
+          <w:color w:val="000000" w:themeColor="text1"/>
+        </w:rPr>
+        <w:t xml:space="preserve">with the index, </w:t>
+      </w:r>
+      <w:proofErr w:type="spellStart"/>
+      <w:r>
+        <w:rPr>
+          <w:color w:val="000000" w:themeColor="text1"/>
+        </w:rPr>
+        <w:t>previoushash</w:t>
+      </w:r>
+      <w:proofErr w:type="spellEnd"/>
+      <w:r>
+        <w:rPr>
+          <w:color w:val="000000" w:themeColor="text1"/>
+        </w:rPr>
+        <w:t>, timestamp,</w:t>
+      </w:r>
       <w:bookmarkStart w:id="17" w:name="_GoBack"/>
       <w:bookmarkEnd w:id="17"/>
+      <w:r>
+        <w:rPr>
+          <w:color w:val="000000" w:themeColor="text1"/>
+        </w:rPr>
+        <w:t xml:space="preserve"> etc. </w:t>
+      </w:r>
+      <w:r>
+        <w:rPr>
+          <w:color w:val="000000" w:themeColor="text1"/>
+        </w:rPr>
+        <w:t xml:space="preserve">and linked to the </w:t>
+      </w:r>
+      <w:r>
+        <w:rPr>
+          <w:color w:val="000000" w:themeColor="text1"/>
+        </w:rPr>
+        <w:t>hash from the previous block</w:t>
+      </w:r>
+      <w:r>
+        <w:rPr>
+          <w:color w:val="000000" w:themeColor="text1"/>
+        </w:rPr>
+        <w:t>, thus creating a chain, hence the term blockchain. As already discussed, and demonstrated in the Part 1 Blockchain Tutorial 2, if Alice tried to ‘double spend’ she would have to modify a transaction in that block, recalculate the hash, and recalculate hashes for all subsequent blocks, i.e. mine the altered block and all subsequent blocks.  But, and this is critical, Alice would have to do this within one time frame (roughly 10 minutes) before everyone else on the network (all other miners) could mine one block. This becomes computationally infeasible when the rest of the chain is significantly longer.</w:t>
+      </w:r>
+    </w:p>
+    <w:p>
+      <w:pPr>
+        <w:pStyle w:val="ListParagraph"/>
+        <w:numPr>
+          <w:ilvl w:val="0"/>
+          <w:numId w:val="30"/>
+        </w:numPr>
+        <w:jc w:val="left"/>
+        <w:rPr>
+          <w:color w:val="000000" w:themeColor="text1"/>
+        </w:rPr>
+      </w:pPr>
+      <w:r>
+        <w:rPr>
+          <w:b/>
+          <w:color w:val="000000" w:themeColor="text1"/>
+        </w:rPr>
+        <w:t xml:space="preserve">Proof of Work </w:t>
+      </w:r>
+      <w:r>
+        <w:rPr>
+          <w:color w:val="000000" w:themeColor="text1"/>
+        </w:rPr>
+        <w:t>—</w:t>
+      </w:r>
+      <w:r>
+        <w:rPr>
+          <w:color w:val="000000" w:themeColor="text1"/>
+        </w:rPr>
+        <w:t xml:space="preserve"> </w:t>
+      </w:r>
+      <w:r>
+        <w:rPr>
+          <w:color w:val="000000" w:themeColor="text1"/>
+        </w:rPr>
+        <w:t>The concept of ‘proof of work’ is already hinted at above, it simply refers to the hashing rate or computer power required to mine (match the cryptographic hash value) one block. As discussed, we can only find the matching hash value by trial and error, i.e. guessing, then the act of finding a valid block, i.e. doing all the computational work required to find the hash value is proof that the work has been done. You can think of it as a mechanism to slow down the validation of the block transactions such that if Alice tried to double spend her bitcoins, she would have to solve potentially thousands upon thousands of hash values inside the time it takes to solve one block. Alic</w:t>
+      </w:r>
+      <w:r>
+        <w:rPr>
+          <w:color w:val="000000" w:themeColor="text1"/>
+        </w:rPr>
+        <w:t>e</w:t>
+      </w:r>
+      <w:r>
+        <w:rPr>
+          <w:color w:val="000000" w:themeColor="text1"/>
+        </w:rPr>
+        <w:t xml:space="preserve"> is unlikely to have the computation</w:t>
+      </w:r>
+      <w:r>
+        <w:rPr>
+          <w:color w:val="000000" w:themeColor="text1"/>
+        </w:rPr>
+        <w:t>al</w:t>
+      </w:r>
+      <w:r>
+        <w:rPr>
+          <w:color w:val="000000" w:themeColor="text1"/>
+        </w:rPr>
+        <w:t xml:space="preserve"> power to do that.  However, there is the notion of a 51% attack</w:t>
+      </w:r>
+      <w:r>
+        <w:rPr>
+          <w:color w:val="000000" w:themeColor="text1"/>
+        </w:rPr>
+        <w:t>, I’</w:t>
+      </w:r>
+      <w:r>
+        <w:rPr>
+          <w:color w:val="000000" w:themeColor="text1"/>
+        </w:rPr>
+        <w:t>ll leave yo</w:t>
+      </w:r>
+      <w:r>
+        <w:rPr>
+          <w:color w:val="000000" w:themeColor="text1"/>
+        </w:rPr>
+        <w:t>u to read on</w:t>
+      </w:r>
+      <w:r>
+        <w:rPr>
+          <w:rStyle w:val="FootnoteReference"/>
+          <w:color w:val="000000" w:themeColor="text1"/>
+        </w:rPr>
+        <w:footnoteReference w:id="2"/>
+      </w:r>
+      <w:r>
+        <w:rPr>
+          <w:color w:val="000000" w:themeColor="text1"/>
+        </w:rPr>
+        <w:t>.</w:t>
+      </w:r>
+    </w:p>
+    <w:p>
+      <w:pPr>
+        <w:pStyle w:val="ListParagraph"/>
+        <w:numPr>
+          <w:ilvl w:val="0"/>
+          <w:numId w:val="30"/>
+        </w:numPr>
+        <w:jc w:val="left"/>
+        <w:rPr>
+          <w:rFonts w:ascii="Times" w:eastAsiaTheme="minorEastAsia" w:hAnsi="Times" w:cs="Times"/>
+          <w:sz w:val="24"/>
+          <w:szCs w:val="24"/>
+          <w:lang w:val="en-US"/>
+        </w:rPr>
+      </w:pPr>
+      <w:r>
+        <w:rPr>
+          <w:b/>
+          <w:color w:val="000000" w:themeColor="text1"/>
+        </w:rPr>
+        <w:t xml:space="preserve">Address </w:t>
+      </w:r>
+      <w:r>
+        <w:rPr>
+          <w:color w:val="000000" w:themeColor="text1"/>
+        </w:rPr>
+        <w:t>—</w:t>
+      </w:r>
+      <w:r>
+        <w:rPr>
+          <w:color w:val="000000" w:themeColor="text1"/>
+        </w:rPr>
+        <w:t xml:space="preserve"> These are basically public hexadecimal strings used for receiving bitcoins. They are basically derived from a private key through the use of a hash function. The private key is used to control access to the bitcoin address, and anyone who has that private key can spend any unused outputs at that address. Similarly, if you lose your private key, then I am afraid, it is ‘tears before bedtime’, you just lost your </w:t>
+      </w:r>
+      <w:r>
+        <w:rPr>
+          <w:color w:val="000000" w:themeColor="text1"/>
+        </w:rPr>
+        <w:t>bitcoins</w:t>
+      </w:r>
+      <w:r>
+        <w:rPr>
+          <w:rStyle w:val="FootnoteReference"/>
+          <w:color w:val="000000" w:themeColor="text1"/>
+        </w:rPr>
+        <w:footnoteReference w:id="3"/>
+      </w:r>
+      <w:r>
+        <w:rPr>
+          <w:color w:val="000000" w:themeColor="text1"/>
+        </w:rPr>
+        <w:t>. Many people of lost their bitcoins</w:t>
+      </w:r>
+      <w:r>
+        <w:rPr>
+          <w:color w:val="000000" w:themeColor="text1"/>
+        </w:rPr>
+        <w:t xml:space="preserve">, check out this Telegraph article: </w:t>
+      </w:r>
+      <w:hyperlink r:id="rId37" w:history="1">
+        <w:r>
+          <w:rPr>
+            <w:rFonts w:eastAsiaTheme="minorEastAsia" w:cs="Calibri"/>
+            <w:color w:val="0000E9"/>
+            <w:sz w:val="20"/>
+            <w:szCs w:val="20"/>
+            <w:u w:val="single" w:color="0000E9"/>
+            <w:lang w:val="en-US"/>
+          </w:rPr>
+          <w:t>The £625m lost forever — the phenomenon of disappearing Bitcoins</w:t>
+        </w:r>
+      </w:hyperlink>
+      <w:r>
+        <w:rPr>
+          <w:rFonts w:eastAsiaTheme="minorEastAsia" w:cstheme="minorBidi"/>
+          <w:sz w:val="20"/>
+          <w:szCs w:val="20"/>
+          <w:lang w:val="en-US"/>
+        </w:rPr>
+        <w:t>.</w:t>
+      </w:r>
+    </w:p>
+    <w:p>
+      <w:pPr>
+        <w:pStyle w:val="ListParagraph"/>
+        <w:numPr>
+          <w:ilvl w:val="0"/>
+          <w:numId w:val="30"/>
+        </w:numPr>
+        <w:jc w:val="left"/>
+        <w:rPr>
+          <w:color w:val="000000" w:themeColor="text1"/>
+        </w:rPr>
+      </w:pPr>
+      <w:r>
+        <w:rPr>
+          <w:b/>
+          <w:color w:val="000000" w:themeColor="text1"/>
+        </w:rPr>
+        <w:t xml:space="preserve">Private key </w:t>
+      </w:r>
+      <w:r>
+        <w:rPr>
+          <w:color w:val="000000" w:themeColor="text1"/>
+        </w:rPr>
+        <w:t>—</w:t>
+      </w:r>
+      <w:r>
+        <w:rPr>
+          <w:color w:val="000000" w:themeColor="text1"/>
+        </w:rPr>
+        <w:t xml:space="preserve"> A private key is basically a password, a </w:t>
+      </w:r>
+      <w:r>
+        <w:rPr>
+          <w:color w:val="000000" w:themeColor="text1"/>
+        </w:rPr>
+        <w:t>256-bit</w:t>
+      </w:r>
+      <w:r>
+        <w:rPr>
+          <w:color w:val="000000" w:themeColor="text1"/>
+        </w:rPr>
+        <w:t xml:space="preserve"> number. You can convert a </w:t>
+      </w:r>
+      <w:r>
+        <w:rPr>
+          <w:color w:val="000000" w:themeColor="text1"/>
+        </w:rPr>
+        <w:t>256-bit</w:t>
+      </w:r>
+      <w:r>
+        <w:rPr>
+          <w:color w:val="000000" w:themeColor="text1"/>
+        </w:rPr>
+        <w:t xml:space="preserve"> number composed of 0’s and 1’s into a Bitcoin private key, which through the use of hash functions, again, can be converted into an address.  There are open source algorithms that allow </w:t>
+      </w:r>
+      <w:r>
+        <w:rPr>
+          <w:color w:val="000000" w:themeColor="text1"/>
+        </w:rPr>
+        <w:t>you to create a private key, and a Bitcoin wallet will generate a unique address for each transaction for you</w:t>
+      </w:r>
+      <w:r>
+        <w:rPr>
+          <w:rStyle w:val="FootnoteReference"/>
+          <w:color w:val="000000" w:themeColor="text1"/>
+        </w:rPr>
+        <w:footnoteReference w:id="4"/>
+      </w:r>
+      <w:r>
+        <w:rPr>
+          <w:color w:val="000000" w:themeColor="text1"/>
+        </w:rPr>
+        <w:t>.</w:t>
+      </w:r>
+    </w:p>
+    <w:p>
+      <w:pPr>
+        <w:jc w:val="left"/>
+        <w:rPr>
+          <w:color w:val="000000" w:themeColor="text1"/>
+        </w:rPr>
+      </w:pPr>
     </w:p>
     <w:sectPr>
-      <w:headerReference w:type="default" r:id="rId37"/>
-      <w:footerReference w:type="even" r:id="rId38"/>
-      <w:footerReference w:type="default" r:id="rId39"/>
+      <w:headerReference w:type="default" r:id="rId38"/>
+      <w:footerReference w:type="even" r:id="rId39"/>
+      <w:footerReference w:type="default" r:id="rId40"/>
       <w:pgSz w:w="11900" w:h="16840"/>
       <w:pgMar w:top="1134" w:right="1134" w:bottom="1134" w:left="1134" w:header="709" w:footer="709" w:gutter="0"/>
       <w:cols w:space="708"/>
@@ -6282,7 +6171,7 @@
               <w:bCs/>
               <w:noProof/>
             </w:rPr>
-            <w:t>13</w:t>
+            <w:t>15</w:t>
           </w:r>
           <w:r>
             <w:rPr>
@@ -6317,6 +6206,106 @@
     <w:p>
       <w:r>
         <w:continuationSeparator/>
+      </w:r>
+    </w:p>
+  </w:footnote>
+  <w:footnote w:id="1">
+    <w:p>
+      <w:pPr>
+        <w:pStyle w:val="FootnoteText"/>
+        <w:spacing w:before="0"/>
+        <w:rPr>
+          <w:sz w:val="20"/>
+          <w:szCs w:val="20"/>
+        </w:rPr>
+      </w:pPr>
+      <w:r>
+        <w:rPr>
+          <w:rStyle w:val="FootnoteReference"/>
+        </w:rPr>
+        <w:footnoteRef/>
+      </w:r>
+      <w:r>
+        <w:t xml:space="preserve"> </w:t>
+      </w:r>
+      <w:r>
+        <w:rPr>
+          <w:sz w:val="20"/>
+          <w:szCs w:val="20"/>
+        </w:rPr>
+        <w:t>https://www.huffingtonpost.com/ameer-rosic-/what-is-bitcoin-mining-a-_b_13764842.html</w:t>
+      </w:r>
+    </w:p>
+  </w:footnote>
+  <w:footnote w:id="2">
+    <w:p>
+      <w:pPr>
+        <w:pStyle w:val="FootnoteText"/>
+        <w:spacing w:before="0"/>
+      </w:pPr>
+      <w:r>
+        <w:rPr>
+          <w:rStyle w:val="FootnoteReference"/>
+        </w:rPr>
+        <w:footnoteRef/>
+      </w:r>
+      <w:r>
+        <w:t xml:space="preserve"> </w:t>
+      </w:r>
+      <w:r>
+        <w:rPr>
+          <w:sz w:val="20"/>
+          <w:szCs w:val="20"/>
+        </w:rPr>
+        <w:t>https://www.investopedia.com/terms/1/51-attack.asp</w:t>
+      </w:r>
+    </w:p>
+  </w:footnote>
+  <w:footnote w:id="3">
+    <w:p>
+      <w:pPr>
+        <w:pStyle w:val="FootnoteText"/>
+        <w:spacing w:before="0"/>
+      </w:pPr>
+      <w:r>
+        <w:rPr>
+          <w:rStyle w:val="FootnoteReference"/>
+        </w:rPr>
+        <w:footnoteRef/>
+      </w:r>
+      <w:r>
+        <w:t xml:space="preserve"> </w:t>
+      </w:r>
+      <w:r>
+        <w:rPr>
+          <w:sz w:val="20"/>
+          <w:szCs w:val="20"/>
+        </w:rPr>
+        <w:t>https://bitzuma.com/posts/six-things-bitcoin-users-should-know-about-private-keys/</w:t>
+      </w:r>
+    </w:p>
+  </w:footnote>
+  <w:footnote w:id="4">
+    <w:p>
+      <w:pPr>
+        <w:pStyle w:val="FootnoteText"/>
+        <w:spacing w:before="0"/>
+      </w:pPr>
+      <w:r>
+        <w:rPr>
+          <w:rStyle w:val="FootnoteReference"/>
+        </w:rPr>
+        <w:footnoteRef/>
+      </w:r>
+      <w:r>
+        <w:t xml:space="preserve"> </w:t>
+      </w:r>
+      <w:r>
+        <w:rPr>
+          <w:sz w:val="20"/>
+          <w:szCs w:val="20"/>
+        </w:rPr>
+        <w:t>https://en.bitcoin.it/wiki/Address</w:t>
       </w:r>
     </w:p>
   </w:footnote>
@@ -6385,13 +6374,8 @@
             <w:pStyle w:val="Footer"/>
             <w:spacing w:after="120"/>
           </w:pPr>
-          <w:proofErr w:type="spellStart"/>
           <w:r>
-            <w:t>Blockchain</w:t>
-          </w:r>
-          <w:proofErr w:type="spellEnd"/>
-          <w:r>
-            <w:t xml:space="preserve"> </w:t>
+            <w:t xml:space="preserve">Blockchain </w:t>
           </w:r>
         </w:p>
       </w:tc>
@@ -6408,6 +6392,119 @@
 <file path=word/numbering.xml><?xml version="1.0" encoding="utf-8"?>
 <w:numbering xmlns:wpc="http://schemas.microsoft.com/office/word/2010/wordprocessingCanvas" xmlns:mo="http://schemas.microsoft.com/office/mac/office/2008/main" xmlns:mc="http://schemas.openxmlformats.org/markup-compatibility/2006" xmlns:mv="urn:schemas-microsoft-com:mac:vml" xmlns:o="urn:schemas-microsoft-com:office:office" xmlns:r="http://schemas.openxmlformats.org/officeDocument/2006/relationships" xmlns:m="http://schemas.openxmlformats.org/officeDocument/2006/math" xmlns:v="urn:schemas-microsoft-com:vml" xmlns:wp14="http://schemas.microsoft.com/office/word/2010/wordprocessingDrawing" xmlns:wp="http://schemas.openxmlformats.org/drawingml/2006/wordprocessingDrawing" xmlns:w10="urn:schemas-microsoft-com:office:word" xmlns:w="http://schemas.openxmlformats.org/wordprocessingml/2006/main" xmlns:w14="http://schemas.microsoft.com/office/word/2010/wordml" xmlns:w15="http://schemas.microsoft.com/office/word/2012/wordml" xmlns:wpg="http://schemas.microsoft.com/office/word/2010/wordprocessingGroup" xmlns:wpi="http://schemas.microsoft.com/office/word/2010/wordprocessingInk" xmlns:wne="http://schemas.microsoft.com/office/word/2006/wordml" xmlns:wps="http://schemas.microsoft.com/office/word/2010/wordprocessingShape" mc:Ignorable="w14 w15 wp14">
   <w:abstractNum w:abstractNumId="0">
+    <w:nsid w:val="01E276BF"/>
+    <w:multiLevelType w:val="hybridMultilevel"/>
+    <w:tmpl w:val="A568F936"/>
+    <w:lvl w:ilvl="0" w:tplc="04090001">
+      <w:start w:val="1"/>
+      <w:numFmt w:val="bullet"/>
+      <w:lvlText w:val=""/>
+      <w:lvlJc w:val="left"/>
+      <w:pPr>
+        <w:ind w:left="720" w:hanging="360"/>
+      </w:pPr>
+      <w:rPr>
+        <w:rFonts w:ascii="Symbol" w:hAnsi="Symbol" w:hint="default"/>
+      </w:rPr>
+    </w:lvl>
+    <w:lvl w:ilvl="1" w:tplc="04090003">
+      <w:start w:val="1"/>
+      <w:numFmt w:val="bullet"/>
+      <w:lvlText w:val="o"/>
+      <w:lvlJc w:val="left"/>
+      <w:pPr>
+        <w:ind w:left="1440" w:hanging="360"/>
+      </w:pPr>
+      <w:rPr>
+        <w:rFonts w:ascii="Courier New" w:hAnsi="Courier New" w:cs="Courier New" w:hint="default"/>
+      </w:rPr>
+    </w:lvl>
+    <w:lvl w:ilvl="2" w:tplc="04090005" w:tentative="1">
+      <w:start w:val="1"/>
+      <w:numFmt w:val="bullet"/>
+      <w:lvlText w:val=""/>
+      <w:lvlJc w:val="left"/>
+      <w:pPr>
+        <w:ind w:left="2160" w:hanging="360"/>
+      </w:pPr>
+      <w:rPr>
+        <w:rFonts w:ascii="Wingdings" w:hAnsi="Wingdings" w:hint="default"/>
+      </w:rPr>
+    </w:lvl>
+    <w:lvl w:ilvl="3" w:tplc="04090001" w:tentative="1">
+      <w:start w:val="1"/>
+      <w:numFmt w:val="bullet"/>
+      <w:lvlText w:val=""/>
+      <w:lvlJc w:val="left"/>
+      <w:pPr>
+        <w:ind w:left="2880" w:hanging="360"/>
+      </w:pPr>
+      <w:rPr>
+        <w:rFonts w:ascii="Symbol" w:hAnsi="Symbol" w:hint="default"/>
+      </w:rPr>
+    </w:lvl>
+    <w:lvl w:ilvl="4" w:tplc="04090003" w:tentative="1">
+      <w:start w:val="1"/>
+      <w:numFmt w:val="bullet"/>
+      <w:lvlText w:val="o"/>
+      <w:lvlJc w:val="left"/>
+      <w:pPr>
+        <w:ind w:left="3600" w:hanging="360"/>
+      </w:pPr>
+      <w:rPr>
+        <w:rFonts w:ascii="Courier New" w:hAnsi="Courier New" w:cs="Courier New" w:hint="default"/>
+      </w:rPr>
+    </w:lvl>
+    <w:lvl w:ilvl="5" w:tplc="04090005" w:tentative="1">
+      <w:start w:val="1"/>
+      <w:numFmt w:val="bullet"/>
+      <w:lvlText w:val=""/>
+      <w:lvlJc w:val="left"/>
+      <w:pPr>
+        <w:ind w:left="4320" w:hanging="360"/>
+      </w:pPr>
+      <w:rPr>
+        <w:rFonts w:ascii="Wingdings" w:hAnsi="Wingdings" w:hint="default"/>
+      </w:rPr>
+    </w:lvl>
+    <w:lvl w:ilvl="6" w:tplc="04090001" w:tentative="1">
+      <w:start w:val="1"/>
+      <w:numFmt w:val="bullet"/>
+      <w:lvlText w:val=""/>
+      <w:lvlJc w:val="left"/>
+      <w:pPr>
+        <w:ind w:left="5040" w:hanging="360"/>
+      </w:pPr>
+      <w:rPr>
+        <w:rFonts w:ascii="Symbol" w:hAnsi="Symbol" w:hint="default"/>
+      </w:rPr>
+    </w:lvl>
+    <w:lvl w:ilvl="7" w:tplc="04090003" w:tentative="1">
+      <w:start w:val="1"/>
+      <w:numFmt w:val="bullet"/>
+      <w:lvlText w:val="o"/>
+      <w:lvlJc w:val="left"/>
+      <w:pPr>
+        <w:ind w:left="5760" w:hanging="360"/>
+      </w:pPr>
+      <w:rPr>
+        <w:rFonts w:ascii="Courier New" w:hAnsi="Courier New" w:cs="Courier New" w:hint="default"/>
+      </w:rPr>
+    </w:lvl>
+    <w:lvl w:ilvl="8" w:tplc="04090005" w:tentative="1">
+      <w:start w:val="1"/>
+      <w:numFmt w:val="bullet"/>
+      <w:lvlText w:val=""/>
+      <w:lvlJc w:val="left"/>
+      <w:pPr>
+        <w:ind w:left="6480" w:hanging="360"/>
+      </w:pPr>
+      <w:rPr>
+        <w:rFonts w:ascii="Wingdings" w:hAnsi="Wingdings" w:hint="default"/>
+      </w:rPr>
+    </w:lvl>
+  </w:abstractNum>
+  <w:abstractNum w:abstractNumId="1">
     <w:nsid w:val="093741A2"/>
     <w:multiLevelType w:val="hybridMultilevel"/>
     <w:tmpl w:val="BFE2DF86"/>
@@ -6493,7 +6590,7 @@
       </w:pPr>
     </w:lvl>
   </w:abstractNum>
-  <w:abstractNum w:abstractNumId="1">
+  <w:abstractNum w:abstractNumId="2">
     <w:nsid w:val="097D3F43"/>
     <w:multiLevelType w:val="hybridMultilevel"/>
     <w:tmpl w:val="5AF027FC"/>
@@ -6606,7 +6703,7 @@
       </w:rPr>
     </w:lvl>
   </w:abstractNum>
-  <w:abstractNum w:abstractNumId="2">
+  <w:abstractNum w:abstractNumId="3">
     <w:nsid w:val="16D7692B"/>
     <w:multiLevelType w:val="hybridMultilevel"/>
     <w:tmpl w:val="D28CCC2C"/>
@@ -6692,7 +6789,7 @@
       </w:pPr>
     </w:lvl>
   </w:abstractNum>
-  <w:abstractNum w:abstractNumId="3">
+  <w:abstractNum w:abstractNumId="4">
     <w:nsid w:val="32592CE4"/>
     <w:multiLevelType w:val="hybridMultilevel"/>
     <w:tmpl w:val="A1E2F2F0"/>
@@ -6805,7 +6902,7 @@
       </w:rPr>
     </w:lvl>
   </w:abstractNum>
-  <w:abstractNum w:abstractNumId="4">
+  <w:abstractNum w:abstractNumId="5">
     <w:nsid w:val="3FAB3E14"/>
     <w:multiLevelType w:val="hybridMultilevel"/>
     <w:tmpl w:val="9C6EAA3E"/>
@@ -6891,7 +6988,7 @@
       </w:pPr>
     </w:lvl>
   </w:abstractNum>
-  <w:abstractNum w:abstractNumId="5">
+  <w:abstractNum w:abstractNumId="6">
     <w:nsid w:val="760B51E5"/>
     <w:multiLevelType w:val="hybridMultilevel"/>
     <w:tmpl w:val="63007718"/>
@@ -7005,7 +7102,7 @@
       </w:rPr>
     </w:lvl>
   </w:abstractNum>
-  <w:abstractNum w:abstractNumId="6">
+  <w:abstractNum w:abstractNumId="7">
     <w:nsid w:val="7BEB28B1"/>
     <w:multiLevelType w:val="hybridMultilevel"/>
     <w:tmpl w:val="AAD06008"/>
@@ -7119,7 +7216,7 @@
       </w:rPr>
     </w:lvl>
   </w:abstractNum>
-  <w:abstractNum w:abstractNumId="7">
+  <w:abstractNum w:abstractNumId="8">
     <w:nsid w:val="7CB8004D"/>
     <w:multiLevelType w:val="hybridMultilevel"/>
     <w:tmpl w:val="5F9419CC"/>
@@ -7233,91 +7330,100 @@
     </w:lvl>
   </w:abstractNum>
   <w:num w:numId="1">
+    <w:abstractNumId w:val="7"/>
+  </w:num>
+  <w:num w:numId="2">
     <w:abstractNumId w:val="6"/>
   </w:num>
-  <w:num w:numId="2">
+  <w:num w:numId="3">
     <w:abstractNumId w:val="5"/>
   </w:num>
-  <w:num w:numId="3">
+  <w:num w:numId="4">
     <w:abstractNumId w:val="4"/>
   </w:num>
-  <w:num w:numId="4">
+  <w:num w:numId="5">
+    <w:abstractNumId w:val="1"/>
+  </w:num>
+  <w:num w:numId="6">
+    <w:abstractNumId w:val="7"/>
+  </w:num>
+  <w:num w:numId="7">
+    <w:abstractNumId w:val="8"/>
+  </w:num>
+  <w:num w:numId="8">
+    <w:abstractNumId w:val="7"/>
+  </w:num>
+  <w:num w:numId="9">
+    <w:abstractNumId w:val="7"/>
+  </w:num>
+  <w:num w:numId="10">
+    <w:abstractNumId w:val="7"/>
+  </w:num>
+  <w:num w:numId="11">
+    <w:abstractNumId w:val="7"/>
+  </w:num>
+  <w:num w:numId="12">
+    <w:abstractNumId w:val="7"/>
+  </w:num>
+  <w:num w:numId="13">
+    <w:abstractNumId w:val="7"/>
+  </w:num>
+  <w:num w:numId="14">
+    <w:abstractNumId w:val="7"/>
+  </w:num>
+  <w:num w:numId="15">
+    <w:abstractNumId w:val="7"/>
+  </w:num>
+  <w:num w:numId="16">
+    <w:abstractNumId w:val="7"/>
+  </w:num>
+  <w:num w:numId="17">
+    <w:abstractNumId w:val="7"/>
+  </w:num>
+  <w:num w:numId="18">
+    <w:abstractNumId w:val="2"/>
+  </w:num>
+  <w:num w:numId="19">
     <w:abstractNumId w:val="3"/>
   </w:num>
-  <w:num w:numId="5">
+  <w:num w:numId="20">
+    <w:abstractNumId w:val="7"/>
+  </w:num>
+  <w:num w:numId="21">
+    <w:abstractNumId w:val="7"/>
+  </w:num>
+  <w:num w:numId="22">
+    <w:abstractNumId w:val="7"/>
+  </w:num>
+  <w:num w:numId="23">
+    <w:abstractNumId w:val="7"/>
+  </w:num>
+  <w:num w:numId="24">
+    <w:abstractNumId w:val="7"/>
+  </w:num>
+  <w:num w:numId="25">
+    <w:abstractNumId w:val="7"/>
+  </w:num>
+  <w:num w:numId="26">
+    <w:abstractNumId w:val="7"/>
+  </w:num>
+  <w:num w:numId="27">
+    <w:abstractNumId w:val="7"/>
+  </w:num>
+  <w:num w:numId="28">
+    <w:abstractNumId w:val="7"/>
+  </w:num>
+  <w:num w:numId="29">
+    <w:abstractNumId w:val="7"/>
+  </w:num>
+  <w:num w:numId="30">
     <w:abstractNumId w:val="0"/>
   </w:num>
-  <w:num w:numId="6">
-    <w:abstractNumId w:val="6"/>
-  </w:num>
-  <w:num w:numId="7">
+  <w:num w:numId="31">
     <w:abstractNumId w:val="7"/>
   </w:num>
-  <w:num w:numId="8">
-    <w:abstractNumId w:val="6"/>
-  </w:num>
-  <w:num w:numId="9">
-    <w:abstractNumId w:val="6"/>
-  </w:num>
-  <w:num w:numId="10">
-    <w:abstractNumId w:val="6"/>
-  </w:num>
-  <w:num w:numId="11">
-    <w:abstractNumId w:val="6"/>
-  </w:num>
-  <w:num w:numId="12">
-    <w:abstractNumId w:val="6"/>
-  </w:num>
-  <w:num w:numId="13">
-    <w:abstractNumId w:val="6"/>
-  </w:num>
-  <w:num w:numId="14">
-    <w:abstractNumId w:val="6"/>
-  </w:num>
-  <w:num w:numId="15">
-    <w:abstractNumId w:val="6"/>
-  </w:num>
-  <w:num w:numId="16">
-    <w:abstractNumId w:val="6"/>
-  </w:num>
-  <w:num w:numId="17">
-    <w:abstractNumId w:val="6"/>
-  </w:num>
-  <w:num w:numId="18">
-    <w:abstractNumId w:val="1"/>
-  </w:num>
-  <w:num w:numId="19">
-    <w:abstractNumId w:val="2"/>
-  </w:num>
-  <w:num w:numId="20">
-    <w:abstractNumId w:val="6"/>
-  </w:num>
-  <w:num w:numId="21">
-    <w:abstractNumId w:val="6"/>
-  </w:num>
-  <w:num w:numId="22">
-    <w:abstractNumId w:val="6"/>
-  </w:num>
-  <w:num w:numId="23">
-    <w:abstractNumId w:val="6"/>
-  </w:num>
-  <w:num w:numId="24">
-    <w:abstractNumId w:val="6"/>
-  </w:num>
-  <w:num w:numId="25">
-    <w:abstractNumId w:val="6"/>
-  </w:num>
-  <w:num w:numId="26">
-    <w:abstractNumId w:val="6"/>
-  </w:num>
-  <w:num w:numId="27">
-    <w:abstractNumId w:val="6"/>
-  </w:num>
-  <w:num w:numId="28">
-    <w:abstractNumId w:val="6"/>
-  </w:num>
-  <w:num w:numId="29">
-    <w:abstractNumId w:val="6"/>
+  <w:num w:numId="32">
+    <w:abstractNumId w:val="7"/>
   </w:num>
   <w:numIdMacAtCleanup w:val="5"/>
 </w:numbering>

</xml_diff>